<commit_message>
Finished the searchTerm method to work for any AVL size
</commit_message>
<xml_diff>
--- a/Report.docx
+++ b/Report.docx
@@ -22,21 +22,7 @@
           <w:sz w:val="40"/>
           <w:szCs w:val="40"/>
         </w:rPr>
-        <w:t>CSC2001F 2</w:t>
-      </w:r>
-      <w:r>
-        <w:rPr>
-          <w:sz w:val="40"/>
-          <w:szCs w:val="40"/>
-        </w:rPr>
-        <w:t>024 Data Structures Assignment 2</w:t>
-      </w:r>
-      <w:r>
-        <w:rPr>
-          <w:sz w:val="40"/>
-          <w:szCs w:val="40"/>
-        </w:rPr>
-        <w:t xml:space="preserve"> Report – MRRJOS007</w:t>
+        <w:t>CSC2001F 2024 Data Structures Assignment 2 Report – MRRJOS007</w:t>
       </w:r>
     </w:p>
     <w:p>
@@ -802,21 +788,7 @@
           <w:rFonts w:ascii="Calibri" w:hAnsi="Calibri" w:cs="Calibri"/>
           <w:color w:val="000000"/>
         </w:rPr>
-        <w:t xml:space="preserve"> conducted experiments to measure the number of comparison operations (insert and search) for varying dataset sizes (n). The dataset used was provided in the file </w:t>
-      </w:r>
-      <w:r>
-        <w:rPr>
-          <w:rFonts w:ascii="Calibri" w:hAnsi="Calibri" w:cs="Calibri"/>
-          <w:color w:val="000000"/>
-        </w:rPr>
-        <w:t>GenericsKB.txt</w:t>
-      </w:r>
-      <w:r>
-        <w:rPr>
-          <w:rFonts w:ascii="Calibri" w:hAnsi="Calibri" w:cs="Calibri"/>
-          <w:color w:val="000000"/>
-        </w:rPr>
-        <w:t xml:space="preserve">. </w:t>
+        <w:t xml:space="preserve"> conducted experiments to measure the number of comparison operations (insert and search) for varying dataset sizes (n). The dataset used was provided in the file GenericsKB.txt. </w:t>
       </w:r>
       <w:r>
         <w:rPr>
@@ -895,7 +867,7 @@
           <w:sz w:val="36"/>
           <w:szCs w:val="28"/>
         </w:rPr>
-        <w:t xml:space="preserve">Results </w:t>
+        <w:t>Results:</w:t>
       </w:r>
     </w:p>
     <w:p>
@@ -906,70 +878,15 @@
         <w:spacing w:after="0" w:line="240" w:lineRule="auto"/>
         <w:rPr>
           <w:rFonts w:ascii="Calibri" w:hAnsi="Calibri" w:cs="Calibri"/>
-          <w:b/>
-          <w:bCs/>
-          <w:color w:val="000000"/>
-          <w:sz w:val="28"/>
-          <w:szCs w:val="28"/>
-        </w:rPr>
-      </w:pPr>
-      <w:r>
-        <w:rPr>
-          <w:rFonts w:ascii="Calibri" w:hAnsi="Calibri" w:cs="Calibri"/>
-          <w:b/>
-          <w:bCs/>
-          <w:color w:val="000000"/>
-          <w:sz w:val="28"/>
-          <w:szCs w:val="28"/>
-        </w:rPr>
-        <w:t>Part 1:</w:t>
-      </w:r>
-    </w:p>
-    <w:p>
-      <w:pPr>
-        <w:rPr>
-          <w:rFonts w:ascii="Calibri" w:hAnsi="Calibri" w:cs="Calibri"/>
-          <w:color w:val="000000"/>
-        </w:rPr>
-      </w:pPr>
-      <w:r>
-        <w:rPr>
-          <w:rFonts w:ascii="Calibri" w:hAnsi="Calibri" w:cs="Calibri"/>
-          <w:color w:val="000000"/>
-        </w:rPr>
-        <w:t xml:space="preserve">The following was the manual txt file with 10 </w:t>
-      </w:r>
-      <w:proofErr w:type="spellStart"/>
-      <w:r>
-        <w:rPr>
-          <w:rFonts w:ascii="Calibri" w:hAnsi="Calibri" w:cs="Calibri"/>
-          <w:color w:val="000000"/>
-        </w:rPr>
-        <w:t>entires</w:t>
-      </w:r>
-      <w:proofErr w:type="spellEnd"/>
-      <w:r>
-        <w:rPr>
-          <w:rFonts w:ascii="Calibri" w:hAnsi="Calibri" w:cs="Calibri"/>
-          <w:color w:val="000000"/>
-        </w:rPr>
-        <w:t xml:space="preserve">. I copied 7 keys from the </w:t>
-      </w:r>
-      <w:proofErr w:type="spellStart"/>
-      <w:r>
-        <w:rPr>
-          <w:rFonts w:ascii="Calibri" w:hAnsi="Calibri" w:cs="Calibri"/>
-          <w:color w:val="000000"/>
-        </w:rPr>
-        <w:t>GenericsKB</w:t>
-      </w:r>
-      <w:proofErr w:type="spellEnd"/>
-      <w:r>
-        <w:rPr>
-          <w:rFonts w:ascii="Calibri" w:hAnsi="Calibri" w:cs="Calibri"/>
-          <w:color w:val="000000"/>
-        </w:rPr>
-        <w:t>-queries and created 3 (random, test, help) that are not in the knowledge base to test if my program was able to work with terms within the knowledge base and with terms outside.</w:t>
+          <w:color w:val="000000"/>
+        </w:rPr>
+      </w:pPr>
+      <w:r>
+        <w:rPr>
+          <w:rFonts w:ascii="Calibri" w:hAnsi="Calibri" w:cs="Calibri"/>
+          <w:color w:val="000000"/>
+        </w:rPr>
+        <w:t>When the program is run a GUI pops up and prompts user to choose Part 1 or Part 2</w:t>
       </w:r>
     </w:p>
     <w:p>
@@ -983,7 +900,7 @@
           <w:b/>
           <w:bCs/>
           <w:color w:val="000000"/>
-          <w:sz w:val="28"/>
+          <w:sz w:val="36"/>
           <w:szCs w:val="28"/>
         </w:rPr>
       </w:pPr>
@@ -993,10 +910,10 @@
           <w:lang w:eastAsia="en-ZA"/>
         </w:rPr>
         <w:drawing>
-          <wp:inline distT="0" distB="0" distL="0" distR="0" wp14:anchorId="05275D6E" wp14:editId="3FF985DB">
-            <wp:extent cx="2257425" cy="2047875"/>
-            <wp:effectExtent l="0" t="0" r="9525" b="9525"/>
-            <wp:docPr id="1" name="Picture 1"/>
+          <wp:inline distT="0" distB="0" distL="0" distR="0" wp14:anchorId="056B6689" wp14:editId="0863E065">
+            <wp:extent cx="3162300" cy="1333500"/>
+            <wp:effectExtent l="0" t="0" r="0" b="0"/>
+            <wp:docPr id="5" name="Picture 5"/>
             <wp:cNvGraphicFramePr>
               <a:graphicFrameLocks xmlns:a="http://schemas.openxmlformats.org/drawingml/2006/main" noChangeAspect="1"/>
             </wp:cNvGraphicFramePr>
@@ -1016,6 +933,336 @@
                   <pic:spPr>
                     <a:xfrm>
                       <a:off x="0" y="0"/>
+                      <a:ext cx="3162300" cy="1333500"/>
+                    </a:xfrm>
+                    <a:prstGeom prst="rect">
+                      <a:avLst/>
+                    </a:prstGeom>
+                  </pic:spPr>
+                </pic:pic>
+              </a:graphicData>
+            </a:graphic>
+          </wp:inline>
+        </w:drawing>
+      </w:r>
+    </w:p>
+    <w:p>
+      <w:pPr>
+        <w:autoSpaceDE w:val="0"/>
+        <w:autoSpaceDN w:val="0"/>
+        <w:adjustRightInd w:val="0"/>
+        <w:spacing w:after="0" w:line="240" w:lineRule="auto"/>
+        <w:rPr>
+          <w:rFonts w:ascii="Calibri" w:hAnsi="Calibri" w:cs="Calibri"/>
+          <w:color w:val="000000"/>
+        </w:rPr>
+      </w:pPr>
+      <w:r>
+        <w:rPr>
+          <w:rFonts w:ascii="Calibri" w:hAnsi="Calibri" w:cs="Calibri"/>
+          <w:color w:val="000000"/>
+        </w:rPr>
+        <w:t>This is the output GUI for part 1</w:t>
+      </w:r>
+    </w:p>
+    <w:p>
+      <w:pPr>
+        <w:autoSpaceDE w:val="0"/>
+        <w:autoSpaceDN w:val="0"/>
+        <w:adjustRightInd w:val="0"/>
+        <w:spacing w:after="0" w:line="240" w:lineRule="auto"/>
+        <w:rPr>
+          <w:rFonts w:ascii="Calibri" w:hAnsi="Calibri" w:cs="Calibri"/>
+          <w:b/>
+          <w:bCs/>
+          <w:color w:val="000000"/>
+          <w:sz w:val="36"/>
+          <w:szCs w:val="28"/>
+        </w:rPr>
+      </w:pPr>
+      <w:r>
+        <w:rPr>
+          <w:noProof/>
+          <w:lang w:eastAsia="en-ZA"/>
+        </w:rPr>
+        <w:drawing>
+          <wp:inline distT="0" distB="0" distL="0" distR="0" wp14:anchorId="221EDA4B" wp14:editId="4829A3DD">
+            <wp:extent cx="3867150" cy="1571625"/>
+            <wp:effectExtent l="0" t="0" r="0" b="9525"/>
+            <wp:docPr id="6" name="Picture 6"/>
+            <wp:cNvGraphicFramePr>
+              <a:graphicFrameLocks xmlns:a="http://schemas.openxmlformats.org/drawingml/2006/main" noChangeAspect="1"/>
+            </wp:cNvGraphicFramePr>
+            <a:graphic xmlns:a="http://schemas.openxmlformats.org/drawingml/2006/main">
+              <a:graphicData uri="http://schemas.openxmlformats.org/drawingml/2006/picture">
+                <pic:pic xmlns:pic="http://schemas.openxmlformats.org/drawingml/2006/picture">
+                  <pic:nvPicPr>
+                    <pic:cNvPr id="1" name=""/>
+                    <pic:cNvPicPr/>
+                  </pic:nvPicPr>
+                  <pic:blipFill>
+                    <a:blip r:embed="rId6"/>
+                    <a:stretch>
+                      <a:fillRect/>
+                    </a:stretch>
+                  </pic:blipFill>
+                  <pic:spPr>
+                    <a:xfrm>
+                      <a:off x="0" y="0"/>
+                      <a:ext cx="3867150" cy="1571625"/>
+                    </a:xfrm>
+                    <a:prstGeom prst="rect">
+                      <a:avLst/>
+                    </a:prstGeom>
+                  </pic:spPr>
+                </pic:pic>
+              </a:graphicData>
+            </a:graphic>
+          </wp:inline>
+        </w:drawing>
+      </w:r>
+    </w:p>
+    <w:p>
+      <w:pPr>
+        <w:autoSpaceDE w:val="0"/>
+        <w:autoSpaceDN w:val="0"/>
+        <w:adjustRightInd w:val="0"/>
+        <w:spacing w:after="0" w:line="240" w:lineRule="auto"/>
+        <w:rPr>
+          <w:rFonts w:ascii="Calibri" w:hAnsi="Calibri" w:cs="Calibri"/>
+          <w:color w:val="000000"/>
+        </w:rPr>
+      </w:pPr>
+      <w:r>
+        <w:rPr>
+          <w:rFonts w:ascii="Calibri" w:hAnsi="Calibri" w:cs="Calibri"/>
+          <w:color w:val="000000"/>
+        </w:rPr>
+        <w:t>This is the output for part 2</w:t>
+      </w:r>
+    </w:p>
+    <w:p>
+      <w:pPr>
+        <w:autoSpaceDE w:val="0"/>
+        <w:autoSpaceDN w:val="0"/>
+        <w:adjustRightInd w:val="0"/>
+        <w:spacing w:after="0" w:line="240" w:lineRule="auto"/>
+        <w:rPr>
+          <w:rFonts w:ascii="Calibri" w:hAnsi="Calibri" w:cs="Calibri"/>
+          <w:b/>
+          <w:bCs/>
+          <w:color w:val="000000"/>
+          <w:sz w:val="36"/>
+          <w:szCs w:val="28"/>
+        </w:rPr>
+      </w:pPr>
+      <w:r>
+        <w:rPr>
+          <w:noProof/>
+          <w:lang w:eastAsia="en-ZA"/>
+        </w:rPr>
+        <w:drawing>
+          <wp:inline distT="0" distB="0" distL="0" distR="0" wp14:anchorId="20188FF6" wp14:editId="6115BCD9">
+            <wp:extent cx="3867150" cy="1581150"/>
+            <wp:effectExtent l="0" t="0" r="0" b="0"/>
+            <wp:docPr id="7" name="Picture 7"/>
+            <wp:cNvGraphicFramePr>
+              <a:graphicFrameLocks xmlns:a="http://schemas.openxmlformats.org/drawingml/2006/main" noChangeAspect="1"/>
+            </wp:cNvGraphicFramePr>
+            <a:graphic xmlns:a="http://schemas.openxmlformats.org/drawingml/2006/main">
+              <a:graphicData uri="http://schemas.openxmlformats.org/drawingml/2006/picture">
+                <pic:pic xmlns:pic="http://schemas.openxmlformats.org/drawingml/2006/picture">
+                  <pic:nvPicPr>
+                    <pic:cNvPr id="1" name=""/>
+                    <pic:cNvPicPr/>
+                  </pic:nvPicPr>
+                  <pic:blipFill>
+                    <a:blip r:embed="rId7"/>
+                    <a:stretch>
+                      <a:fillRect/>
+                    </a:stretch>
+                  </pic:blipFill>
+                  <pic:spPr>
+                    <a:xfrm>
+                      <a:off x="0" y="0"/>
+                      <a:ext cx="3867150" cy="1581150"/>
+                    </a:xfrm>
+                    <a:prstGeom prst="rect">
+                      <a:avLst/>
+                    </a:prstGeom>
+                  </pic:spPr>
+                </pic:pic>
+              </a:graphicData>
+            </a:graphic>
+          </wp:inline>
+        </w:drawing>
+      </w:r>
+    </w:p>
+    <w:p>
+      <w:pPr>
+        <w:rPr>
+          <w:rFonts w:ascii="Calibri" w:hAnsi="Calibri" w:cs="Calibri"/>
+          <w:b/>
+          <w:bCs/>
+          <w:color w:val="000000"/>
+          <w:sz w:val="28"/>
+          <w:szCs w:val="28"/>
+        </w:rPr>
+      </w:pPr>
+      <w:r>
+        <w:rPr>
+          <w:rFonts w:ascii="Calibri" w:hAnsi="Calibri" w:cs="Calibri"/>
+          <w:b/>
+          <w:bCs/>
+          <w:color w:val="000000"/>
+          <w:sz w:val="28"/>
+          <w:szCs w:val="28"/>
+        </w:rPr>
+        <w:br w:type="page"/>
+      </w:r>
+    </w:p>
+    <w:p>
+      <w:pPr>
+        <w:autoSpaceDE w:val="0"/>
+        <w:autoSpaceDN w:val="0"/>
+        <w:adjustRightInd w:val="0"/>
+        <w:spacing w:after="0" w:line="240" w:lineRule="auto"/>
+        <w:rPr>
+          <w:rFonts w:ascii="Calibri" w:hAnsi="Calibri" w:cs="Calibri"/>
+          <w:b/>
+          <w:bCs/>
+          <w:color w:val="000000"/>
+          <w:sz w:val="28"/>
+          <w:szCs w:val="28"/>
+        </w:rPr>
+      </w:pPr>
+      <w:r>
+        <w:rPr>
+          <w:rFonts w:ascii="Calibri" w:hAnsi="Calibri" w:cs="Calibri"/>
+          <w:b/>
+          <w:bCs/>
+          <w:color w:val="000000"/>
+          <w:sz w:val="28"/>
+          <w:szCs w:val="28"/>
+        </w:rPr>
+        <w:lastRenderedPageBreak/>
+        <w:t>Part 1:</w:t>
+      </w:r>
+    </w:p>
+    <w:p>
+      <w:pPr>
+        <w:rPr>
+          <w:rFonts w:ascii="Calibri" w:hAnsi="Calibri" w:cs="Calibri"/>
+          <w:color w:val="000000"/>
+        </w:rPr>
+      </w:pPr>
+      <w:r>
+        <w:rPr>
+          <w:rFonts w:ascii="Calibri" w:hAnsi="Calibri" w:cs="Calibri"/>
+          <w:color w:val="000000"/>
+        </w:rPr>
+        <w:t xml:space="preserve">For the purpose of the report I will show all the terminal output but if command ‘make run’ is typed all output uses </w:t>
+      </w:r>
+      <w:proofErr w:type="spellStart"/>
+      <w:proofErr w:type="gramStart"/>
+      <w:r>
+        <w:rPr>
+          <w:rFonts w:ascii="Calibri" w:hAnsi="Calibri" w:cs="Calibri"/>
+          <w:color w:val="000000"/>
+        </w:rPr>
+        <w:t>unix</w:t>
+      </w:r>
+      <w:proofErr w:type="spellEnd"/>
+      <w:proofErr w:type="gramEnd"/>
+      <w:r>
+        <w:rPr>
+          <w:rFonts w:ascii="Calibri" w:hAnsi="Calibri" w:cs="Calibri"/>
+          <w:color w:val="000000"/>
+        </w:rPr>
+        <w:t xml:space="preserve"> redirection and stores this in output.txt. </w:t>
+      </w:r>
+      <w:r>
+        <w:rPr>
+          <w:rFonts w:ascii="Calibri" w:hAnsi="Calibri" w:cs="Calibri"/>
+          <w:color w:val="000000"/>
+        </w:rPr>
+        <w:t xml:space="preserve">The following was the manual txt file with 10 </w:t>
+      </w:r>
+      <w:r>
+        <w:rPr>
+          <w:rFonts w:ascii="Calibri" w:hAnsi="Calibri" w:cs="Calibri"/>
+          <w:color w:val="000000"/>
+        </w:rPr>
+        <w:t>entries</w:t>
+      </w:r>
+      <w:r>
+        <w:rPr>
+          <w:rFonts w:ascii="Calibri" w:hAnsi="Calibri" w:cs="Calibri"/>
+          <w:color w:val="000000"/>
+        </w:rPr>
+        <w:t xml:space="preserve">. I copied 7 keys from the </w:t>
+      </w:r>
+      <w:proofErr w:type="spellStart"/>
+      <w:r>
+        <w:rPr>
+          <w:rFonts w:ascii="Calibri" w:hAnsi="Calibri" w:cs="Calibri"/>
+          <w:color w:val="000000"/>
+        </w:rPr>
+        <w:t>GenericsKB</w:t>
+      </w:r>
+      <w:proofErr w:type="spellEnd"/>
+      <w:r>
+        <w:rPr>
+          <w:rFonts w:ascii="Calibri" w:hAnsi="Calibri" w:cs="Calibri"/>
+          <w:color w:val="000000"/>
+        </w:rPr>
+        <w:t>-queries and created 3 (random, test, help) that are not in the knowledge base to test if my program was able to work with terms within the knowledge base and with terms outside.</w:t>
+      </w:r>
+    </w:p>
+    <w:p>
+      <w:pPr>
+        <w:autoSpaceDE w:val="0"/>
+        <w:autoSpaceDN w:val="0"/>
+        <w:adjustRightInd w:val="0"/>
+        <w:spacing w:after="0" w:line="240" w:lineRule="auto"/>
+        <w:rPr>
+          <w:rFonts w:ascii="Calibri" w:hAnsi="Calibri" w:cs="Calibri"/>
+          <w:b/>
+          <w:bCs/>
+          <w:color w:val="000000"/>
+          <w:sz w:val="28"/>
+          <w:szCs w:val="28"/>
+        </w:rPr>
+      </w:pPr>
+      <w:r>
+        <w:rPr>
+          <w:noProof/>
+          <w:lang w:eastAsia="en-ZA"/>
+        </w:rPr>
+        <w:drawing>
+          <wp:inline distT="0" distB="0" distL="0" distR="0" wp14:anchorId="05275D6E" wp14:editId="3FF985DB">
+            <wp:extent cx="2257425" cy="2047875"/>
+            <wp:effectExtent l="0" t="0" r="9525" b="9525"/>
+            <wp:docPr id="1" name="Picture 1"/>
+            <wp:cNvGraphicFramePr>
+              <a:graphicFrameLocks xmlns:a="http://schemas.openxmlformats.org/drawingml/2006/main" noChangeAspect="1"/>
+            </wp:cNvGraphicFramePr>
+            <a:graphic xmlns:a="http://schemas.openxmlformats.org/drawingml/2006/main">
+              <a:graphicData uri="http://schemas.openxmlformats.org/drawingml/2006/picture">
+                <pic:pic xmlns:pic="http://schemas.openxmlformats.org/drawingml/2006/picture">
+                  <pic:nvPicPr>
+                    <pic:cNvPr id="1" name=""/>
+                    <pic:cNvPicPr/>
+                  </pic:nvPicPr>
+                  <pic:blipFill>
+                    <a:blip r:embed="rId8"/>
+                    <a:stretch>
+                      <a:fillRect/>
+                    </a:stretch>
+                  </pic:blipFill>
+                  <pic:spPr>
+                    <a:xfrm>
+                      <a:off x="0" y="0"/>
                       <a:ext cx="2257425" cy="2047875"/>
                     </a:xfrm>
                     <a:prstGeom prst="rect">
@@ -1054,13 +1301,45 @@
       </w:pPr>
       <w:r>
         <w:rPr>
-          <w:rFonts w:ascii="Calibri" w:hAnsi="Calibri" w:cs="Calibri"/>
-          <w:color w:val="000000"/>
-        </w:rPr>
-        <w:t>The program produces:</w:t>
-      </w:r>
-      <w:bookmarkStart w:id="0" w:name="_GoBack"/>
-      <w:bookmarkEnd w:id="0"/>
+          <w:noProof/>
+          <w:lang w:eastAsia="en-ZA"/>
+        </w:rPr>
+        <w:drawing>
+          <wp:inline distT="0" distB="0" distL="0" distR="0" wp14:anchorId="5A3B7141" wp14:editId="1E2FC292">
+            <wp:extent cx="6173919" cy="1781175"/>
+            <wp:effectExtent l="0" t="0" r="0" b="0"/>
+            <wp:docPr id="4" name="Picture 4"/>
+            <wp:cNvGraphicFramePr>
+              <a:graphicFrameLocks xmlns:a="http://schemas.openxmlformats.org/drawingml/2006/main" noChangeAspect="1"/>
+            </wp:cNvGraphicFramePr>
+            <a:graphic xmlns:a="http://schemas.openxmlformats.org/drawingml/2006/main">
+              <a:graphicData uri="http://schemas.openxmlformats.org/drawingml/2006/picture">
+                <pic:pic xmlns:pic="http://schemas.openxmlformats.org/drawingml/2006/picture">
+                  <pic:nvPicPr>
+                    <pic:cNvPr id="1" name=""/>
+                    <pic:cNvPicPr/>
+                  </pic:nvPicPr>
+                  <pic:blipFill>
+                    <a:blip r:embed="rId9"/>
+                    <a:stretch>
+                      <a:fillRect/>
+                    </a:stretch>
+                  </pic:blipFill>
+                  <pic:spPr>
+                    <a:xfrm>
+                      <a:off x="0" y="0"/>
+                      <a:ext cx="6213643" cy="1792635"/>
+                    </a:xfrm>
+                    <a:prstGeom prst="rect">
+                      <a:avLst/>
+                    </a:prstGeom>
+                  </pic:spPr>
+                </pic:pic>
+              </a:graphicData>
+            </a:graphic>
+          </wp:inline>
+        </w:drawing>
+      </w:r>
     </w:p>
     <w:p>
       <w:pPr>
@@ -1076,23 +1355,1055 @@
     </w:p>
     <w:p>
       <w:pPr>
+        <w:rPr>
+          <w:rFonts w:ascii="Calibri" w:hAnsi="Calibri" w:cs="Calibri"/>
+          <w:color w:val="000000"/>
+        </w:rPr>
+      </w:pPr>
+      <w:r>
+        <w:rPr>
+          <w:rFonts w:ascii="Calibri" w:hAnsi="Calibri" w:cs="Calibri"/>
+          <w:color w:val="000000"/>
+        </w:rPr>
+        <w:t>As you can see the AVL tree has been populated with 50000 entries and it made 244 comparisons from the query file that contain only 10 queries.</w:t>
+      </w:r>
+    </w:p>
+    <w:p>
+      <w:pPr>
+        <w:rPr>
+          <w:rFonts w:ascii="Calibri" w:hAnsi="Calibri" w:cs="Calibri"/>
+          <w:color w:val="000000"/>
+        </w:rPr>
+      </w:pPr>
+      <w:r>
+        <w:rPr>
+          <w:rFonts w:ascii="Calibri" w:hAnsi="Calibri" w:cs="Calibri"/>
+          <w:color w:val="000000"/>
+        </w:rPr>
+        <w:t>The following message pops up to help guide the user.</w:t>
+      </w:r>
+    </w:p>
+    <w:p>
+      <w:pPr>
+        <w:rPr>
+          <w:rFonts w:ascii="Calibri" w:hAnsi="Calibri" w:cs="Calibri"/>
+          <w:color w:val="000000"/>
+        </w:rPr>
+      </w:pPr>
+      <w:r>
+        <w:rPr>
+          <w:noProof/>
+          <w:lang w:eastAsia="en-ZA"/>
+        </w:rPr>
+        <w:drawing>
+          <wp:inline distT="0" distB="0" distL="0" distR="0" wp14:anchorId="097874CF" wp14:editId="411DA33F">
+            <wp:extent cx="4924425" cy="1123950"/>
+            <wp:effectExtent l="0" t="0" r="9525" b="0"/>
+            <wp:docPr id="8" name="Picture 8"/>
+            <wp:cNvGraphicFramePr>
+              <a:graphicFrameLocks xmlns:a="http://schemas.openxmlformats.org/drawingml/2006/main" noChangeAspect="1"/>
+            </wp:cNvGraphicFramePr>
+            <a:graphic xmlns:a="http://schemas.openxmlformats.org/drawingml/2006/main">
+              <a:graphicData uri="http://schemas.openxmlformats.org/drawingml/2006/picture">
+                <pic:pic xmlns:pic="http://schemas.openxmlformats.org/drawingml/2006/picture">
+                  <pic:nvPicPr>
+                    <pic:cNvPr id="1" name=""/>
+                    <pic:cNvPicPr/>
+                  </pic:nvPicPr>
+                  <pic:blipFill>
+                    <a:blip r:embed="rId10"/>
+                    <a:stretch>
+                      <a:fillRect/>
+                    </a:stretch>
+                  </pic:blipFill>
+                  <pic:spPr>
+                    <a:xfrm>
+                      <a:off x="0" y="0"/>
+                      <a:ext cx="4924425" cy="1123950"/>
+                    </a:xfrm>
+                    <a:prstGeom prst="rect">
+                      <a:avLst/>
+                    </a:prstGeom>
+                  </pic:spPr>
+                </pic:pic>
+              </a:graphicData>
+            </a:graphic>
+          </wp:inline>
+        </w:drawing>
+      </w:r>
+    </w:p>
+    <w:p>
+      <w:pPr>
+        <w:rPr>
+          <w:rFonts w:ascii="Calibri" w:hAnsi="Calibri" w:cs="Calibri"/>
+          <w:color w:val="000000"/>
+        </w:rPr>
+      </w:pPr>
+      <w:r>
+        <w:rPr>
+          <w:rFonts w:ascii="Calibri" w:hAnsi="Calibri" w:cs="Calibri"/>
+          <w:color w:val="000000"/>
+        </w:rPr>
+        <w:br w:type="page"/>
+      </w:r>
+    </w:p>
+    <w:p>
+      <w:pPr>
         <w:autoSpaceDE w:val="0"/>
         <w:autoSpaceDN w:val="0"/>
         <w:adjustRightInd w:val="0"/>
         <w:spacing w:after="0" w:line="240" w:lineRule="auto"/>
         <w:rPr>
           <w:rFonts w:ascii="Calibri" w:hAnsi="Calibri" w:cs="Calibri"/>
-          <w:color w:val="000000"/>
-        </w:rPr>
-      </w:pPr>
-    </w:p>
-    <w:p>
-      <w:pPr>
-        <w:rPr>
-          <w:rFonts w:ascii="Calibri" w:hAnsi="Calibri" w:cs="Calibri"/>
-          <w:color w:val="000000"/>
-        </w:rPr>
-      </w:pPr>
+          <w:b/>
+          <w:bCs/>
+          <w:color w:val="000000"/>
+          <w:sz w:val="28"/>
+          <w:szCs w:val="28"/>
+        </w:rPr>
+      </w:pPr>
+      <w:r>
+        <w:rPr>
+          <w:rFonts w:ascii="Calibri" w:hAnsi="Calibri" w:cs="Calibri"/>
+          <w:b/>
+          <w:bCs/>
+          <w:color w:val="000000"/>
+          <w:sz w:val="28"/>
+          <w:szCs w:val="28"/>
+        </w:rPr>
+        <w:lastRenderedPageBreak/>
+        <w:t>Part 2:</w:t>
+      </w:r>
+    </w:p>
+    <w:p>
+      <w:pPr>
+        <w:rPr>
+          <w:rFonts w:ascii="Calibri" w:hAnsi="Calibri" w:cs="Calibri"/>
+          <w:color w:val="000000"/>
+        </w:rPr>
+      </w:pPr>
+      <w:r>
+        <w:rPr>
+          <w:rFonts w:ascii="Calibri" w:hAnsi="Calibri" w:cs="Calibri"/>
+          <w:color w:val="000000"/>
+        </w:rPr>
+        <w:t>The user can now select the back button which opens the first frame and can now select Part 2.</w:t>
+      </w:r>
+    </w:p>
+    <w:p>
+      <w:pPr>
+        <w:rPr>
+          <w:rFonts w:ascii="Calibri" w:hAnsi="Calibri" w:cs="Calibri"/>
+          <w:color w:val="000000"/>
+        </w:rPr>
+      </w:pPr>
+      <w:r>
+        <w:rPr>
+          <w:noProof/>
+          <w:lang w:eastAsia="en-ZA"/>
+        </w:rPr>
+        <w:drawing>
+          <wp:inline distT="0" distB="0" distL="0" distR="0" wp14:anchorId="4A8BBF71" wp14:editId="0606C7C6">
+            <wp:extent cx="2971800" cy="1990725"/>
+            <wp:effectExtent l="0" t="0" r="0" b="9525"/>
+            <wp:docPr id="15" name="Picture 15"/>
+            <wp:cNvGraphicFramePr>
+              <a:graphicFrameLocks xmlns:a="http://schemas.openxmlformats.org/drawingml/2006/main" noChangeAspect="1"/>
+            </wp:cNvGraphicFramePr>
+            <a:graphic xmlns:a="http://schemas.openxmlformats.org/drawingml/2006/main">
+              <a:graphicData uri="http://schemas.openxmlformats.org/drawingml/2006/picture">
+                <pic:pic xmlns:pic="http://schemas.openxmlformats.org/drawingml/2006/picture">
+                  <pic:nvPicPr>
+                    <pic:cNvPr id="1" name=""/>
+                    <pic:cNvPicPr/>
+                  </pic:nvPicPr>
+                  <pic:blipFill>
+                    <a:blip r:embed="rId11"/>
+                    <a:stretch>
+                      <a:fillRect/>
+                    </a:stretch>
+                  </pic:blipFill>
+                  <pic:spPr>
+                    <a:xfrm>
+                      <a:off x="0" y="0"/>
+                      <a:ext cx="2971800" cy="1990725"/>
+                    </a:xfrm>
+                    <a:prstGeom prst="rect">
+                      <a:avLst/>
+                    </a:prstGeom>
+                  </pic:spPr>
+                </pic:pic>
+              </a:graphicData>
+            </a:graphic>
+          </wp:inline>
+        </w:drawing>
+      </w:r>
+    </w:p>
+    <w:p>
+      <w:pPr>
+        <w:rPr>
+          <w:rFonts w:ascii="Calibri" w:hAnsi="Calibri" w:cs="Calibri"/>
+          <w:color w:val="000000"/>
+        </w:rPr>
+      </w:pPr>
+      <w:r>
+        <w:rPr>
+          <w:rFonts w:ascii="Calibri" w:hAnsi="Calibri" w:cs="Calibri"/>
+          <w:color w:val="000000"/>
+        </w:rPr>
+        <w:t xml:space="preserve">In the first </w:t>
+      </w:r>
+      <w:r>
+        <w:rPr>
+          <w:rFonts w:ascii="Calibri" w:hAnsi="Calibri" w:cs="Calibri"/>
+          <w:color w:val="000000"/>
+        </w:rPr>
+        <w:t>instance</w:t>
+      </w:r>
+      <w:r>
+        <w:rPr>
+          <w:rFonts w:ascii="Calibri" w:hAnsi="Calibri" w:cs="Calibri"/>
+          <w:color w:val="000000"/>
+        </w:rPr>
+        <w:t xml:space="preserve"> the tree has been inserted with 5 entries </w:t>
+      </w:r>
+      <w:r>
+        <w:rPr>
+          <w:rFonts w:ascii="Calibri" w:hAnsi="Calibri" w:cs="Calibri"/>
+          <w:color w:val="000000"/>
+        </w:rPr>
+        <w:t xml:space="preserve">and has 12600 </w:t>
+      </w:r>
+      <w:r>
+        <w:rPr>
+          <w:rFonts w:ascii="Calibri" w:hAnsi="Calibri" w:cs="Calibri"/>
+          <w:color w:val="000000"/>
+        </w:rPr>
+        <w:t>comparisons totalling to 5 average inserts and 12600 average comparisons</w:t>
+      </w:r>
+      <w:r>
+        <w:rPr>
+          <w:rFonts w:ascii="Calibri" w:hAnsi="Calibri" w:cs="Calibri"/>
+          <w:color w:val="000000"/>
+        </w:rPr>
+        <w:t>.</w:t>
+      </w:r>
+    </w:p>
+    <w:p>
+      <w:pPr>
+        <w:rPr>
+          <w:rFonts w:ascii="Calibri" w:hAnsi="Calibri" w:cs="Calibri"/>
+          <w:color w:val="000000"/>
+        </w:rPr>
+      </w:pPr>
+      <w:r>
+        <w:rPr>
+          <w:noProof/>
+          <w:lang w:eastAsia="en-ZA"/>
+        </w:rPr>
+        <w:drawing>
+          <wp:inline distT="0" distB="0" distL="0" distR="0" wp14:anchorId="25B3FEC6" wp14:editId="7D3E2331">
+            <wp:extent cx="2505075" cy="1638300"/>
+            <wp:effectExtent l="0" t="0" r="9525" b="0"/>
+            <wp:docPr id="16" name="Picture 16"/>
+            <wp:cNvGraphicFramePr>
+              <a:graphicFrameLocks xmlns:a="http://schemas.openxmlformats.org/drawingml/2006/main" noChangeAspect="1"/>
+            </wp:cNvGraphicFramePr>
+            <a:graphic xmlns:a="http://schemas.openxmlformats.org/drawingml/2006/main">
+              <a:graphicData uri="http://schemas.openxmlformats.org/drawingml/2006/picture">
+                <pic:pic xmlns:pic="http://schemas.openxmlformats.org/drawingml/2006/picture">
+                  <pic:nvPicPr>
+                    <pic:cNvPr id="1" name=""/>
+                    <pic:cNvPicPr/>
+                  </pic:nvPicPr>
+                  <pic:blipFill>
+                    <a:blip r:embed="rId12"/>
+                    <a:stretch>
+                      <a:fillRect/>
+                    </a:stretch>
+                  </pic:blipFill>
+                  <pic:spPr>
+                    <a:xfrm>
+                      <a:off x="0" y="0"/>
+                      <a:ext cx="2505075" cy="1638300"/>
+                    </a:xfrm>
+                    <a:prstGeom prst="rect">
+                      <a:avLst/>
+                    </a:prstGeom>
+                  </pic:spPr>
+                </pic:pic>
+              </a:graphicData>
+            </a:graphic>
+          </wp:inline>
+        </w:drawing>
+      </w:r>
+    </w:p>
+    <w:p>
+      <w:pPr>
+        <w:rPr>
+          <w:rFonts w:ascii="Calibri" w:hAnsi="Calibri" w:cs="Calibri"/>
+          <w:color w:val="000000"/>
+        </w:rPr>
+      </w:pPr>
+      <w:r>
+        <w:rPr>
+          <w:rFonts w:ascii="Calibri" w:hAnsi="Calibri" w:cs="Calibri"/>
+          <w:color w:val="000000"/>
+        </w:rPr>
+        <w:t xml:space="preserve">In the </w:t>
+      </w:r>
+      <w:r>
+        <w:rPr>
+          <w:rFonts w:ascii="Calibri" w:hAnsi="Calibri" w:cs="Calibri"/>
+          <w:color w:val="000000"/>
+        </w:rPr>
+        <w:t>second</w:t>
+      </w:r>
+      <w:r>
+        <w:rPr>
+          <w:rFonts w:ascii="Calibri" w:hAnsi="Calibri" w:cs="Calibri"/>
+          <w:color w:val="000000"/>
+        </w:rPr>
+        <w:t xml:space="preserve"> instance the tree has been inserted with 5</w:t>
+      </w:r>
+      <w:r>
+        <w:rPr>
+          <w:rFonts w:ascii="Calibri" w:hAnsi="Calibri" w:cs="Calibri"/>
+          <w:color w:val="000000"/>
+        </w:rPr>
+        <w:t>0</w:t>
+      </w:r>
+      <w:r>
+        <w:rPr>
+          <w:rFonts w:ascii="Calibri" w:hAnsi="Calibri" w:cs="Calibri"/>
+          <w:color w:val="000000"/>
+        </w:rPr>
+        <w:t xml:space="preserve"> entries and has </w:t>
+      </w:r>
+      <w:r>
+        <w:rPr>
+          <w:rFonts w:ascii="Calibri" w:hAnsi="Calibri" w:cs="Calibri"/>
+          <w:color w:val="000000"/>
+        </w:rPr>
+        <w:t>29565</w:t>
+      </w:r>
+      <w:r>
+        <w:rPr>
+          <w:rFonts w:ascii="Calibri" w:hAnsi="Calibri" w:cs="Calibri"/>
+          <w:color w:val="000000"/>
+        </w:rPr>
+        <w:t xml:space="preserve"> comparisons totalling </w:t>
+      </w:r>
+      <w:r>
+        <w:rPr>
+          <w:rFonts w:ascii="Calibri" w:hAnsi="Calibri" w:cs="Calibri"/>
+          <w:color w:val="000000"/>
+        </w:rPr>
+        <w:t>to 27</w:t>
+      </w:r>
+      <w:r>
+        <w:rPr>
+          <w:rFonts w:ascii="Calibri" w:hAnsi="Calibri" w:cs="Calibri"/>
+          <w:color w:val="000000"/>
+        </w:rPr>
+        <w:t xml:space="preserve"> average inserts and </w:t>
+      </w:r>
+      <w:r>
+        <w:rPr>
+          <w:rFonts w:ascii="Calibri" w:hAnsi="Calibri" w:cs="Calibri"/>
+          <w:color w:val="000000"/>
+        </w:rPr>
+        <w:t>21082</w:t>
+      </w:r>
+      <w:r>
+        <w:rPr>
+          <w:rFonts w:ascii="Calibri" w:hAnsi="Calibri" w:cs="Calibri"/>
+          <w:color w:val="000000"/>
+        </w:rPr>
+        <w:t xml:space="preserve"> average comparisons.</w:t>
+      </w:r>
+    </w:p>
+    <w:p>
+      <w:pPr>
+        <w:rPr>
+          <w:rFonts w:ascii="Calibri" w:hAnsi="Calibri" w:cs="Calibri"/>
+          <w:color w:val="000000"/>
+        </w:rPr>
+      </w:pPr>
+      <w:r>
+        <w:rPr>
+          <w:noProof/>
+          <w:lang w:eastAsia="en-ZA"/>
+        </w:rPr>
+        <w:drawing>
+          <wp:inline distT="0" distB="0" distL="0" distR="0" wp14:anchorId="769C2C00" wp14:editId="1A339351">
+            <wp:extent cx="2533650" cy="1809750"/>
+            <wp:effectExtent l="0" t="0" r="0" b="0"/>
+            <wp:docPr id="17" name="Picture 17"/>
+            <wp:cNvGraphicFramePr>
+              <a:graphicFrameLocks xmlns:a="http://schemas.openxmlformats.org/drawingml/2006/main" noChangeAspect="1"/>
+            </wp:cNvGraphicFramePr>
+            <a:graphic xmlns:a="http://schemas.openxmlformats.org/drawingml/2006/main">
+              <a:graphicData uri="http://schemas.openxmlformats.org/drawingml/2006/picture">
+                <pic:pic xmlns:pic="http://schemas.openxmlformats.org/drawingml/2006/picture">
+                  <pic:nvPicPr>
+                    <pic:cNvPr id="1" name=""/>
+                    <pic:cNvPicPr/>
+                  </pic:nvPicPr>
+                  <pic:blipFill>
+                    <a:blip r:embed="rId13"/>
+                    <a:stretch>
+                      <a:fillRect/>
+                    </a:stretch>
+                  </pic:blipFill>
+                  <pic:spPr>
+                    <a:xfrm>
+                      <a:off x="0" y="0"/>
+                      <a:ext cx="2533650" cy="1809750"/>
+                    </a:xfrm>
+                    <a:prstGeom prst="rect">
+                      <a:avLst/>
+                    </a:prstGeom>
+                  </pic:spPr>
+                </pic:pic>
+              </a:graphicData>
+            </a:graphic>
+          </wp:inline>
+        </w:drawing>
+      </w:r>
+    </w:p>
+    <w:p>
+      <w:pPr>
+        <w:rPr>
+          <w:rFonts w:ascii="Calibri" w:hAnsi="Calibri" w:cs="Calibri"/>
+          <w:color w:val="000000"/>
+        </w:rPr>
+      </w:pPr>
+      <w:r>
+        <w:rPr>
+          <w:rFonts w:ascii="Calibri" w:hAnsi="Calibri" w:cs="Calibri"/>
+          <w:color w:val="000000"/>
+        </w:rPr>
+        <w:t xml:space="preserve">In the </w:t>
+      </w:r>
+      <w:r>
+        <w:rPr>
+          <w:rFonts w:ascii="Calibri" w:hAnsi="Calibri" w:cs="Calibri"/>
+          <w:color w:val="000000"/>
+        </w:rPr>
+        <w:t>third</w:t>
+      </w:r>
+      <w:r>
+        <w:rPr>
+          <w:rFonts w:ascii="Calibri" w:hAnsi="Calibri" w:cs="Calibri"/>
+          <w:color w:val="000000"/>
+        </w:rPr>
+        <w:t xml:space="preserve"> instance the tree has been inserted with 50</w:t>
+      </w:r>
+      <w:r>
+        <w:rPr>
+          <w:rFonts w:ascii="Calibri" w:hAnsi="Calibri" w:cs="Calibri"/>
+          <w:color w:val="000000"/>
+        </w:rPr>
+        <w:t>0</w:t>
+      </w:r>
+      <w:r>
+        <w:rPr>
+          <w:rFonts w:ascii="Calibri" w:hAnsi="Calibri" w:cs="Calibri"/>
+          <w:color w:val="000000"/>
+        </w:rPr>
+        <w:t xml:space="preserve"> entries and has </w:t>
+      </w:r>
+      <w:r>
+        <w:rPr>
+          <w:rFonts w:ascii="Calibri" w:hAnsi="Calibri" w:cs="Calibri"/>
+          <w:color w:val="000000"/>
+        </w:rPr>
+        <w:t>46782</w:t>
+      </w:r>
+      <w:r>
+        <w:rPr>
+          <w:rFonts w:ascii="Calibri" w:hAnsi="Calibri" w:cs="Calibri"/>
+          <w:color w:val="000000"/>
+        </w:rPr>
+        <w:t xml:space="preserve"> comparisons totalling </w:t>
+      </w:r>
+      <w:r>
+        <w:rPr>
+          <w:rFonts w:ascii="Calibri" w:hAnsi="Calibri" w:cs="Calibri"/>
+          <w:color w:val="000000"/>
+        </w:rPr>
+        <w:t>to 184</w:t>
+      </w:r>
+      <w:r>
+        <w:rPr>
+          <w:rFonts w:ascii="Calibri" w:hAnsi="Calibri" w:cs="Calibri"/>
+          <w:color w:val="000000"/>
+        </w:rPr>
+        <w:t xml:space="preserve"> average inserts and </w:t>
+      </w:r>
+      <w:r>
+        <w:rPr>
+          <w:rFonts w:ascii="Calibri" w:hAnsi="Calibri" w:cs="Calibri"/>
+          <w:color w:val="000000"/>
+        </w:rPr>
+        <w:t>29649</w:t>
+      </w:r>
+      <w:r>
+        <w:rPr>
+          <w:rFonts w:ascii="Calibri" w:hAnsi="Calibri" w:cs="Calibri"/>
+          <w:color w:val="000000"/>
+        </w:rPr>
+        <w:t xml:space="preserve"> average comparisons.</w:t>
+      </w:r>
+      <w:r>
+        <w:rPr>
+          <w:rFonts w:ascii="Calibri" w:hAnsi="Calibri" w:cs="Calibri"/>
+          <w:color w:val="000000"/>
+        </w:rPr>
+        <w:t xml:space="preserve"> In this instance we finally start seeing that some of the terms have been found.</w:t>
+      </w:r>
+    </w:p>
+    <w:p>
+      <w:pPr>
+        <w:rPr>
+          <w:rFonts w:ascii="Calibri" w:hAnsi="Calibri" w:cs="Calibri"/>
+          <w:color w:val="000000"/>
+        </w:rPr>
+      </w:pPr>
+      <w:r>
+        <w:rPr>
+          <w:noProof/>
+          <w:lang w:eastAsia="en-ZA"/>
+        </w:rPr>
+        <w:lastRenderedPageBreak/>
+        <w:drawing>
+          <wp:inline distT="0" distB="0" distL="0" distR="0" wp14:anchorId="53B2398A" wp14:editId="48F03996">
+            <wp:extent cx="5731510" cy="1146175"/>
+            <wp:effectExtent l="0" t="0" r="2540" b="0"/>
+            <wp:docPr id="18" name="Picture 18"/>
+            <wp:cNvGraphicFramePr>
+              <a:graphicFrameLocks xmlns:a="http://schemas.openxmlformats.org/drawingml/2006/main" noChangeAspect="1"/>
+            </wp:cNvGraphicFramePr>
+            <a:graphic xmlns:a="http://schemas.openxmlformats.org/drawingml/2006/main">
+              <a:graphicData uri="http://schemas.openxmlformats.org/drawingml/2006/picture">
+                <pic:pic xmlns:pic="http://schemas.openxmlformats.org/drawingml/2006/picture">
+                  <pic:nvPicPr>
+                    <pic:cNvPr id="1" name=""/>
+                    <pic:cNvPicPr/>
+                  </pic:nvPicPr>
+                  <pic:blipFill>
+                    <a:blip r:embed="rId14"/>
+                    <a:stretch>
+                      <a:fillRect/>
+                    </a:stretch>
+                  </pic:blipFill>
+                  <pic:spPr>
+                    <a:xfrm>
+                      <a:off x="0" y="0"/>
+                      <a:ext cx="5731510" cy="1146175"/>
+                    </a:xfrm>
+                    <a:prstGeom prst="rect">
+                      <a:avLst/>
+                    </a:prstGeom>
+                  </pic:spPr>
+                </pic:pic>
+              </a:graphicData>
+            </a:graphic>
+          </wp:inline>
+        </w:drawing>
+      </w:r>
+    </w:p>
+    <w:p>
+      <w:pPr>
+        <w:rPr>
+          <w:rFonts w:ascii="Calibri" w:hAnsi="Calibri" w:cs="Calibri"/>
+          <w:color w:val="000000"/>
+        </w:rPr>
+      </w:pPr>
+      <w:r>
+        <w:rPr>
+          <w:rFonts w:ascii="Calibri" w:hAnsi="Calibri" w:cs="Calibri"/>
+          <w:color w:val="000000"/>
+        </w:rPr>
+        <w:t xml:space="preserve">In the </w:t>
+      </w:r>
+      <w:r>
+        <w:rPr>
+          <w:rFonts w:ascii="Calibri" w:hAnsi="Calibri" w:cs="Calibri"/>
+          <w:color w:val="000000"/>
+        </w:rPr>
+        <w:t>fourth</w:t>
+      </w:r>
+      <w:r>
+        <w:rPr>
+          <w:rFonts w:ascii="Calibri" w:hAnsi="Calibri" w:cs="Calibri"/>
+          <w:color w:val="000000"/>
+        </w:rPr>
+        <w:t xml:space="preserve"> instance the tree has been inserted with 50</w:t>
+      </w:r>
+      <w:r>
+        <w:rPr>
+          <w:rFonts w:ascii="Calibri" w:hAnsi="Calibri" w:cs="Calibri"/>
+          <w:color w:val="000000"/>
+        </w:rPr>
+        <w:t>00</w:t>
+      </w:r>
+      <w:r>
+        <w:rPr>
+          <w:rFonts w:ascii="Calibri" w:hAnsi="Calibri" w:cs="Calibri"/>
+          <w:color w:val="000000"/>
+        </w:rPr>
+        <w:t xml:space="preserve"> entries and has </w:t>
+      </w:r>
+      <w:r>
+        <w:rPr>
+          <w:rFonts w:ascii="Calibri" w:hAnsi="Calibri" w:cs="Calibri"/>
+          <w:color w:val="000000"/>
+        </w:rPr>
+        <w:t>67781</w:t>
+      </w:r>
+      <w:r>
+        <w:rPr>
+          <w:rFonts w:ascii="Calibri" w:hAnsi="Calibri" w:cs="Calibri"/>
+          <w:color w:val="000000"/>
+        </w:rPr>
+        <w:t xml:space="preserve"> comparisons totalling </w:t>
+      </w:r>
+      <w:r>
+        <w:rPr>
+          <w:rFonts w:ascii="Calibri" w:hAnsi="Calibri" w:cs="Calibri"/>
+          <w:color w:val="000000"/>
+        </w:rPr>
+        <w:t>to 1388</w:t>
+      </w:r>
+      <w:r>
+        <w:rPr>
+          <w:rFonts w:ascii="Calibri" w:hAnsi="Calibri" w:cs="Calibri"/>
+          <w:color w:val="000000"/>
+        </w:rPr>
+        <w:t xml:space="preserve"> average inserts and </w:t>
+      </w:r>
+      <w:r>
+        <w:rPr>
+          <w:rFonts w:ascii="Calibri" w:hAnsi="Calibri" w:cs="Calibri"/>
+          <w:color w:val="000000"/>
+        </w:rPr>
+        <w:t>39182</w:t>
+      </w:r>
+      <w:r>
+        <w:rPr>
+          <w:rFonts w:ascii="Calibri" w:hAnsi="Calibri" w:cs="Calibri"/>
+          <w:color w:val="000000"/>
+        </w:rPr>
+        <w:t xml:space="preserve"> average comparisons.</w:t>
+      </w:r>
+    </w:p>
+    <w:p>
+      <w:pPr>
+        <w:rPr>
+          <w:rFonts w:ascii="Calibri" w:hAnsi="Calibri" w:cs="Calibri"/>
+          <w:color w:val="000000"/>
+        </w:rPr>
+      </w:pPr>
+      <w:r>
+        <w:rPr>
+          <w:noProof/>
+          <w:lang w:eastAsia="en-ZA"/>
+        </w:rPr>
+        <w:drawing>
+          <wp:inline distT="0" distB="0" distL="0" distR="0" wp14:anchorId="5C7B7AD0" wp14:editId="46C74500">
+            <wp:extent cx="5731510" cy="1061720"/>
+            <wp:effectExtent l="0" t="0" r="2540" b="5080"/>
+            <wp:docPr id="19" name="Picture 19"/>
+            <wp:cNvGraphicFramePr>
+              <a:graphicFrameLocks xmlns:a="http://schemas.openxmlformats.org/drawingml/2006/main" noChangeAspect="1"/>
+            </wp:cNvGraphicFramePr>
+            <a:graphic xmlns:a="http://schemas.openxmlformats.org/drawingml/2006/main">
+              <a:graphicData uri="http://schemas.openxmlformats.org/drawingml/2006/picture">
+                <pic:pic xmlns:pic="http://schemas.openxmlformats.org/drawingml/2006/picture">
+                  <pic:nvPicPr>
+                    <pic:cNvPr id="1" name=""/>
+                    <pic:cNvPicPr/>
+                  </pic:nvPicPr>
+                  <pic:blipFill>
+                    <a:blip r:embed="rId15"/>
+                    <a:stretch>
+                      <a:fillRect/>
+                    </a:stretch>
+                  </pic:blipFill>
+                  <pic:spPr>
+                    <a:xfrm>
+                      <a:off x="0" y="0"/>
+                      <a:ext cx="5731510" cy="1061720"/>
+                    </a:xfrm>
+                    <a:prstGeom prst="rect">
+                      <a:avLst/>
+                    </a:prstGeom>
+                  </pic:spPr>
+                </pic:pic>
+              </a:graphicData>
+            </a:graphic>
+          </wp:inline>
+        </w:drawing>
+      </w:r>
+    </w:p>
+    <w:p>
+      <w:pPr>
+        <w:rPr>
+          <w:noProof/>
+          <w:lang w:eastAsia="en-ZA"/>
+        </w:rPr>
+      </w:pPr>
+      <w:r>
+        <w:rPr>
+          <w:rFonts w:ascii="Calibri" w:hAnsi="Calibri" w:cs="Calibri"/>
+          <w:color w:val="000000"/>
+        </w:rPr>
+        <w:t xml:space="preserve">And in the final instance </w:t>
+      </w:r>
+      <w:r>
+        <w:rPr>
+          <w:noProof/>
+          <w:lang w:eastAsia="en-ZA"/>
+        </w:rPr>
+        <w:t>we see when the AVL tree has 50000 inserts there were 141245 comparisons. The total average inserts were 11110 and total average comparisons were 59594.</w:t>
+      </w:r>
+    </w:p>
+    <w:p>
+      <w:pPr>
+        <w:rPr>
+          <w:noProof/>
+          <w:lang w:eastAsia="en-ZA"/>
+        </w:rPr>
+      </w:pPr>
+      <w:r>
+        <w:rPr>
+          <w:noProof/>
+          <w:lang w:eastAsia="en-ZA"/>
+        </w:rPr>
+        <w:t xml:space="preserve">As you can see it prints all the terms that were found and terms that werent found in the 5000 query file named, GenericsKB-queris.txt. </w:t>
+      </w:r>
+      <w:r>
+        <w:rPr>
+          <w:noProof/>
+          <w:lang w:eastAsia="en-ZA"/>
+        </w:rPr>
+        <w:t>There is too many terms outputed so you can look in the output.tx</w:t>
+      </w:r>
+      <w:r>
+        <w:rPr>
+          <w:noProof/>
+          <w:lang w:eastAsia="en-ZA"/>
+        </w:rPr>
+        <w:t xml:space="preserve">t to see all 5000. </w:t>
+      </w:r>
+    </w:p>
+    <w:p>
+      <w:pPr>
+        <w:rPr>
+          <w:noProof/>
+          <w:lang w:eastAsia="en-ZA"/>
+        </w:rPr>
+      </w:pPr>
+      <w:r>
+        <w:rPr>
+          <w:noProof/>
+          <w:lang w:eastAsia="en-ZA"/>
+        </w:rPr>
+        <w:t>The following message pops up indicating the file was successfully stored all the outputted data.</w:t>
+      </w:r>
+    </w:p>
+    <w:p>
+      <w:pPr>
+        <w:rPr>
+          <w:rFonts w:ascii="Calibri" w:hAnsi="Calibri" w:cs="Calibri"/>
+          <w:color w:val="000000"/>
+        </w:rPr>
+      </w:pPr>
+      <w:r>
+        <w:rPr>
+          <w:noProof/>
+          <w:lang w:eastAsia="en-ZA"/>
+        </w:rPr>
+        <w:drawing>
+          <wp:inline distT="0" distB="0" distL="0" distR="0" wp14:anchorId="7350CA84" wp14:editId="5C9DD803">
+            <wp:extent cx="3829050" cy="1104900"/>
+            <wp:effectExtent l="0" t="0" r="0" b="0"/>
+            <wp:docPr id="9" name="Picture 9"/>
+            <wp:cNvGraphicFramePr>
+              <a:graphicFrameLocks xmlns:a="http://schemas.openxmlformats.org/drawingml/2006/main" noChangeAspect="1"/>
+            </wp:cNvGraphicFramePr>
+            <a:graphic xmlns:a="http://schemas.openxmlformats.org/drawingml/2006/main">
+              <a:graphicData uri="http://schemas.openxmlformats.org/drawingml/2006/picture">
+                <pic:pic xmlns:pic="http://schemas.openxmlformats.org/drawingml/2006/picture">
+                  <pic:nvPicPr>
+                    <pic:cNvPr id="1" name=""/>
+                    <pic:cNvPicPr/>
+                  </pic:nvPicPr>
+                  <pic:blipFill rotWithShape="1">
+                    <a:blip r:embed="rId16"/>
+                    <a:srcRect b="4132"/>
+                    <a:stretch/>
+                  </pic:blipFill>
+                  <pic:spPr bwMode="auto">
+                    <a:xfrm>
+                      <a:off x="0" y="0"/>
+                      <a:ext cx="3829050" cy="1104900"/>
+                    </a:xfrm>
+                    <a:prstGeom prst="rect">
+                      <a:avLst/>
+                    </a:prstGeom>
+                    <a:ln>
+                      <a:noFill/>
+                    </a:ln>
+                    <a:extLst>
+                      <a:ext uri="{53640926-AAD7-44D8-BBD7-CCE9431645EC}">
+                        <a14:shadowObscured xmlns:a14="http://schemas.microsoft.com/office/drawing/2010/main"/>
+                      </a:ext>
+                    </a:extLst>
+                  </pic:spPr>
+                </pic:pic>
+              </a:graphicData>
+            </a:graphic>
+          </wp:inline>
+        </w:drawing>
+      </w:r>
+    </w:p>
+    <w:p>
+      <w:pPr>
+        <w:rPr>
+          <w:rFonts w:ascii="Calibri" w:hAnsi="Calibri" w:cs="Calibri"/>
+          <w:color w:val="000000"/>
+        </w:rPr>
+      </w:pPr>
+      <w:r>
+        <w:rPr>
+          <w:rFonts w:ascii="Calibri" w:hAnsi="Calibri" w:cs="Calibri"/>
+          <w:color w:val="000000"/>
+        </w:rPr>
+        <w:br w:type="page"/>
+      </w:r>
+    </w:p>
+    <w:p>
+      <w:pPr>
+        <w:autoSpaceDE w:val="0"/>
+        <w:autoSpaceDN w:val="0"/>
+        <w:adjustRightInd w:val="0"/>
+        <w:spacing w:after="0" w:line="240" w:lineRule="auto"/>
+        <w:rPr>
+          <w:rFonts w:ascii="Calibri" w:hAnsi="Calibri" w:cs="Calibri"/>
+          <w:b/>
+          <w:bCs/>
+          <w:color w:val="000000"/>
+          <w:sz w:val="36"/>
+          <w:szCs w:val="28"/>
+        </w:rPr>
+      </w:pPr>
+      <w:r>
+        <w:rPr>
+          <w:rFonts w:ascii="Calibri" w:hAnsi="Calibri" w:cs="Calibri"/>
+          <w:b/>
+          <w:bCs/>
+          <w:color w:val="000000"/>
+          <w:sz w:val="36"/>
+          <w:szCs w:val="28"/>
+        </w:rPr>
+        <w:lastRenderedPageBreak/>
+        <w:t>Graphs:</w:t>
+      </w:r>
+    </w:p>
+    <w:p>
+      <w:pPr>
+        <w:rPr>
+          <w:rFonts w:ascii="Calibri" w:hAnsi="Calibri" w:cs="Calibri"/>
+          <w:color w:val="000000"/>
+        </w:rPr>
+      </w:pPr>
+      <w:r>
+        <w:rPr>
+          <w:noProof/>
+          <w:lang w:eastAsia="en-ZA"/>
+        </w:rPr>
+        <w:drawing>
+          <wp:inline distT="0" distB="0" distL="0" distR="0" wp14:anchorId="405C092E" wp14:editId="1363F323">
+            <wp:extent cx="4572000" cy="2743200"/>
+            <wp:effectExtent l="0" t="0" r="0" b="0"/>
+            <wp:docPr id="20" name="Chart 20"/>
+            <wp:cNvGraphicFramePr/>
+            <a:graphic xmlns:a="http://schemas.openxmlformats.org/drawingml/2006/main">
+              <a:graphicData uri="http://schemas.openxmlformats.org/drawingml/2006/chart">
+                <c:chart xmlns:c="http://schemas.openxmlformats.org/drawingml/2006/chart" xmlns:r="http://schemas.openxmlformats.org/officeDocument/2006/relationships" r:id="rId17"/>
+              </a:graphicData>
+            </a:graphic>
+          </wp:inline>
+        </w:drawing>
+      </w:r>
+    </w:p>
+    <w:p>
+      <w:pPr>
+        <w:rPr>
+          <w:rFonts w:ascii="Calibri" w:hAnsi="Calibri" w:cs="Calibri"/>
+          <w:color w:val="000000"/>
+        </w:rPr>
+      </w:pPr>
+      <w:r>
+        <w:rPr>
+          <w:noProof/>
+          <w:lang w:eastAsia="en-ZA"/>
+        </w:rPr>
+        <w:drawing>
+          <wp:inline distT="0" distB="0" distL="0" distR="0" wp14:anchorId="66BD3390" wp14:editId="7C55A5B8">
+            <wp:extent cx="4572000" cy="2743200"/>
+            <wp:effectExtent l="0" t="0" r="0" b="0"/>
+            <wp:docPr id="21" name="Chart 21"/>
+            <wp:cNvGraphicFramePr/>
+            <a:graphic xmlns:a="http://schemas.openxmlformats.org/drawingml/2006/main">
+              <a:graphicData uri="http://schemas.openxmlformats.org/drawingml/2006/chart">
+                <c:chart xmlns:c="http://schemas.openxmlformats.org/drawingml/2006/chart" xmlns:r="http://schemas.openxmlformats.org/officeDocument/2006/relationships" r:id="rId18"/>
+              </a:graphicData>
+            </a:graphic>
+          </wp:inline>
+        </w:drawing>
+      </w:r>
+    </w:p>
+    <w:p>
+      <w:pPr>
+        <w:autoSpaceDE w:val="0"/>
+        <w:autoSpaceDN w:val="0"/>
+        <w:adjustRightInd w:val="0"/>
+        <w:spacing w:after="0" w:line="240" w:lineRule="auto"/>
+        <w:rPr>
+          <w:rFonts w:ascii="Calibri" w:hAnsi="Calibri" w:cs="Calibri"/>
+          <w:b/>
+          <w:bCs/>
+          <w:color w:val="000000"/>
+          <w:sz w:val="36"/>
+          <w:szCs w:val="28"/>
+        </w:rPr>
+      </w:pPr>
+      <w:r>
+        <w:rPr>
+          <w:rFonts w:ascii="Calibri" w:hAnsi="Calibri" w:cs="Calibri"/>
+          <w:b/>
+          <w:bCs/>
+          <w:color w:val="000000"/>
+          <w:sz w:val="36"/>
+          <w:szCs w:val="28"/>
+        </w:rPr>
+        <w:t>Creativity:</w:t>
+      </w:r>
+    </w:p>
+    <w:p>
+      <w:pPr>
+        <w:rPr>
+          <w:rFonts w:ascii="Calibri" w:hAnsi="Calibri" w:cs="Calibri"/>
+          <w:color w:val="000000"/>
+        </w:rPr>
+      </w:pPr>
+      <w:r>
+        <w:rPr>
+          <w:rFonts w:ascii="Calibri" w:hAnsi="Calibri" w:cs="Calibri"/>
+          <w:color w:val="000000"/>
+        </w:rPr>
+        <w:t xml:space="preserve">I created a GUI for the user to navigate through with </w:t>
+      </w:r>
+      <w:proofErr w:type="spellStart"/>
+      <w:r>
+        <w:rPr>
+          <w:rFonts w:ascii="Calibri" w:hAnsi="Calibri" w:cs="Calibri"/>
+          <w:color w:val="000000"/>
+        </w:rPr>
+        <w:t>minimlist</w:t>
+      </w:r>
+      <w:proofErr w:type="spellEnd"/>
+      <w:r>
+        <w:rPr>
+          <w:rFonts w:ascii="Calibri" w:hAnsi="Calibri" w:cs="Calibri"/>
+          <w:color w:val="000000"/>
+        </w:rPr>
+        <w:t xml:space="preserve"> </w:t>
+      </w:r>
+      <w:proofErr w:type="spellStart"/>
+      <w:r>
+        <w:rPr>
+          <w:rFonts w:ascii="Calibri" w:hAnsi="Calibri" w:cs="Calibri"/>
+          <w:color w:val="000000"/>
+        </w:rPr>
+        <w:t>eeffort</w:t>
+      </w:r>
+      <w:proofErr w:type="spellEnd"/>
+      <w:r>
+        <w:rPr>
+          <w:rFonts w:ascii="Calibri" w:hAnsi="Calibri" w:cs="Calibri"/>
+          <w:color w:val="000000"/>
+        </w:rPr>
+        <w:t xml:space="preserve"> that has a well </w:t>
+      </w:r>
+      <w:proofErr w:type="spellStart"/>
+      <w:r>
+        <w:rPr>
+          <w:rFonts w:ascii="Calibri" w:hAnsi="Calibri" w:cs="Calibri"/>
+          <w:color w:val="000000"/>
+        </w:rPr>
+        <w:t>contrsuted</w:t>
+      </w:r>
+      <w:proofErr w:type="spellEnd"/>
+      <w:r>
+        <w:rPr>
+          <w:rFonts w:ascii="Calibri" w:hAnsi="Calibri" w:cs="Calibri"/>
+          <w:color w:val="000000"/>
+        </w:rPr>
+        <w:t xml:space="preserve"> and clean design. I created my own GUI class that creates the GUI and then implemented the bu</w:t>
+      </w:r>
+      <w:bookmarkStart w:id="0" w:name="_GoBack"/>
+      <w:bookmarkEnd w:id="0"/>
+      <w:r>
+        <w:rPr>
+          <w:rFonts w:ascii="Calibri" w:hAnsi="Calibri" w:cs="Calibri"/>
+          <w:color w:val="000000"/>
+        </w:rPr>
+        <w:t xml:space="preserve">ttons in the main method of the </w:t>
+      </w:r>
+      <w:proofErr w:type="spellStart"/>
+      <w:r>
+        <w:rPr>
+          <w:rFonts w:ascii="Calibri" w:hAnsi="Calibri" w:cs="Calibri"/>
+          <w:color w:val="000000"/>
+        </w:rPr>
+        <w:t>GnericsKbAVLApp</w:t>
+      </w:r>
+      <w:proofErr w:type="spellEnd"/>
+      <w:r>
+        <w:rPr>
+          <w:rFonts w:ascii="Calibri" w:hAnsi="Calibri" w:cs="Calibri"/>
+          <w:color w:val="000000"/>
+        </w:rPr>
+        <w:t xml:space="preserve"> to run code whenever a button is pressed.</w:t>
+      </w:r>
+    </w:p>
+    <w:p>
+      <w:pPr>
+        <w:rPr>
+          <w:rFonts w:ascii="Calibri" w:hAnsi="Calibri" w:cs="Calibri"/>
+          <w:b/>
+          <w:bCs/>
+          <w:color w:val="000000"/>
+          <w:sz w:val="36"/>
+          <w:szCs w:val="28"/>
+        </w:rPr>
+      </w:pPr>
+      <w:r>
+        <w:rPr>
+          <w:rFonts w:ascii="Calibri" w:hAnsi="Calibri" w:cs="Calibri"/>
+          <w:b/>
+          <w:bCs/>
+          <w:color w:val="000000"/>
+          <w:sz w:val="36"/>
+          <w:szCs w:val="28"/>
+        </w:rPr>
+        <w:t>Git Summary:</w:t>
+      </w:r>
     </w:p>
     <w:sectPr>
       <w:pgSz w:w="11906" w:h="16838"/>
@@ -2256,6 +3567,1829 @@
 </w:styles>
 </file>
 
+<file path=word/charts/chart1.xml><?xml version="1.0" encoding="utf-8"?>
+<c:chartSpace xmlns:c="http://schemas.openxmlformats.org/drawingml/2006/chart" xmlns:a="http://schemas.openxmlformats.org/drawingml/2006/main" xmlns:r="http://schemas.openxmlformats.org/officeDocument/2006/relationships">
+  <c:date1904 val="0"/>
+  <c:lang val="en-US"/>
+  <c:roundedCorners val="0"/>
+  <mc:AlternateContent xmlns:mc="http://schemas.openxmlformats.org/markup-compatibility/2006">
+    <mc:Choice xmlns:c14="http://schemas.microsoft.com/office/drawing/2007/8/2/chart" Requires="c14">
+      <c14:style val="103"/>
+    </mc:Choice>
+    <mc:Fallback>
+      <c:style val="3"/>
+    </mc:Fallback>
+  </mc:AlternateContent>
+  <c:chart>
+    <c:title>
+      <c:tx>
+        <c:rich>
+          <a:bodyPr rot="0" spcFirstLastPara="1" vertOverflow="ellipsis" vert="horz" wrap="square" anchor="ctr" anchorCtr="1"/>
+          <a:lstStyle/>
+          <a:p>
+            <a:pPr>
+              <a:defRPr sz="1400" b="0" i="0" u="none" strike="noStrike" kern="1200" spc="0" baseline="0">
+                <a:solidFill>
+                  <a:schemeClr val="tx1">
+                    <a:lumMod val="65000"/>
+                    <a:lumOff val="35000"/>
+                  </a:schemeClr>
+                </a:solidFill>
+                <a:latin typeface="+mn-lt"/>
+                <a:ea typeface="+mn-ea"/>
+                <a:cs typeface="+mn-cs"/>
+              </a:defRPr>
+            </a:pPr>
+            <a:r>
+              <a:rPr lang="en-ZA"/>
+              <a:t>AVL</a:t>
+            </a:r>
+            <a:r>
+              <a:rPr lang="en-ZA" baseline="0"/>
+              <a:t> size: 5</a:t>
+            </a:r>
+            <a:endParaRPr lang="en-ZA"/>
+          </a:p>
+        </c:rich>
+      </c:tx>
+      <c:overlay val="0"/>
+      <c:spPr>
+        <a:noFill/>
+        <a:ln>
+          <a:noFill/>
+        </a:ln>
+        <a:effectLst/>
+      </c:spPr>
+      <c:txPr>
+        <a:bodyPr rot="0" spcFirstLastPara="1" vertOverflow="ellipsis" vert="horz" wrap="square" anchor="ctr" anchorCtr="1"/>
+        <a:lstStyle/>
+        <a:p>
+          <a:pPr>
+            <a:defRPr sz="1400" b="0" i="0" u="none" strike="noStrike" kern="1200" spc="0" baseline="0">
+              <a:solidFill>
+                <a:schemeClr val="tx1">
+                  <a:lumMod val="65000"/>
+                  <a:lumOff val="35000"/>
+                </a:schemeClr>
+              </a:solidFill>
+              <a:latin typeface="+mn-lt"/>
+              <a:ea typeface="+mn-ea"/>
+              <a:cs typeface="+mn-cs"/>
+            </a:defRPr>
+          </a:pPr>
+          <a:endParaRPr lang="en-US"/>
+        </a:p>
+      </c:txPr>
+    </c:title>
+    <c:autoTitleDeleted val="0"/>
+    <c:plotArea>
+      <c:layout/>
+      <c:barChart>
+        <c:barDir val="col"/>
+        <c:grouping val="clustered"/>
+        <c:varyColors val="0"/>
+        <c:ser>
+          <c:idx val="0"/>
+          <c:order val="0"/>
+          <c:spPr>
+            <a:solidFill>
+              <a:srgbClr val="FF0000"/>
+            </a:solidFill>
+            <a:ln>
+              <a:noFill/>
+            </a:ln>
+            <a:effectLst/>
+          </c:spPr>
+          <c:invertIfNegative val="0"/>
+          <c:dPt>
+            <c:idx val="0"/>
+            <c:invertIfNegative val="0"/>
+            <c:bubble3D val="0"/>
+            <c:spPr>
+              <a:solidFill>
+                <a:schemeClr val="accent6"/>
+              </a:solidFill>
+              <a:ln>
+                <a:noFill/>
+              </a:ln>
+              <a:effectLst/>
+            </c:spPr>
+          </c:dPt>
+          <c:dPt>
+            <c:idx val="1"/>
+            <c:invertIfNegative val="0"/>
+            <c:bubble3D val="0"/>
+            <c:spPr>
+              <a:solidFill>
+                <a:schemeClr val="accent4"/>
+              </a:solidFill>
+              <a:ln>
+                <a:noFill/>
+              </a:ln>
+              <a:effectLst/>
+            </c:spPr>
+          </c:dPt>
+          <c:dPt>
+            <c:idx val="2"/>
+            <c:invertIfNegative val="0"/>
+            <c:bubble3D val="0"/>
+            <c:spPr>
+              <a:solidFill>
+                <a:schemeClr val="accent1"/>
+              </a:solidFill>
+              <a:ln>
+                <a:noFill/>
+              </a:ln>
+              <a:effectLst/>
+            </c:spPr>
+          </c:dPt>
+          <c:cat>
+            <c:strRef>
+              <c:f>Sheet1!$A$2:$A$4</c:f>
+              <c:strCache>
+                <c:ptCount val="3"/>
+                <c:pt idx="0">
+                  <c:v>Best Case</c:v>
+                </c:pt>
+                <c:pt idx="1">
+                  <c:v>Average Case</c:v>
+                </c:pt>
+                <c:pt idx="2">
+                  <c:v>Worst Case</c:v>
+                </c:pt>
+              </c:strCache>
+            </c:strRef>
+          </c:cat>
+          <c:val>
+            <c:numRef>
+              <c:f>Sheet1!$B$2:$B$4</c:f>
+              <c:numCache>
+                <c:formatCode>General</c:formatCode>
+                <c:ptCount val="3"/>
+                <c:pt idx="0">
+                  <c:v>5005</c:v>
+                </c:pt>
+                <c:pt idx="1">
+                  <c:v>12600</c:v>
+                </c:pt>
+                <c:pt idx="2">
+                  <c:v>24095</c:v>
+                </c:pt>
+              </c:numCache>
+            </c:numRef>
+          </c:val>
+        </c:ser>
+        <c:dLbls>
+          <c:showLegendKey val="0"/>
+          <c:showVal val="0"/>
+          <c:showCatName val="0"/>
+          <c:showSerName val="0"/>
+          <c:showPercent val="0"/>
+          <c:showBubbleSize val="0"/>
+        </c:dLbls>
+        <c:gapWidth val="219"/>
+        <c:overlap val="-27"/>
+        <c:axId val="237523072"/>
+        <c:axId val="237523464"/>
+      </c:barChart>
+      <c:catAx>
+        <c:axId val="237523072"/>
+        <c:scaling>
+          <c:orientation val="minMax"/>
+        </c:scaling>
+        <c:delete val="0"/>
+        <c:axPos val="b"/>
+        <c:numFmt formatCode="General" sourceLinked="1"/>
+        <c:majorTickMark val="none"/>
+        <c:minorTickMark val="none"/>
+        <c:tickLblPos val="nextTo"/>
+        <c:spPr>
+          <a:noFill/>
+          <a:ln w="9525" cap="flat" cmpd="sng" algn="ctr">
+            <a:solidFill>
+              <a:schemeClr val="tx1">
+                <a:lumMod val="15000"/>
+                <a:lumOff val="85000"/>
+              </a:schemeClr>
+            </a:solidFill>
+            <a:round/>
+          </a:ln>
+          <a:effectLst/>
+        </c:spPr>
+        <c:txPr>
+          <a:bodyPr rot="-60000000" spcFirstLastPara="1" vertOverflow="ellipsis" vert="horz" wrap="square" anchor="ctr" anchorCtr="1"/>
+          <a:lstStyle/>
+          <a:p>
+            <a:pPr>
+              <a:defRPr sz="900" b="0" i="0" u="none" strike="noStrike" kern="1200" baseline="0">
+                <a:solidFill>
+                  <a:schemeClr val="tx1">
+                    <a:lumMod val="65000"/>
+                    <a:lumOff val="35000"/>
+                  </a:schemeClr>
+                </a:solidFill>
+                <a:latin typeface="+mn-lt"/>
+                <a:ea typeface="+mn-ea"/>
+                <a:cs typeface="+mn-cs"/>
+              </a:defRPr>
+            </a:pPr>
+            <a:endParaRPr lang="en-US"/>
+          </a:p>
+        </c:txPr>
+        <c:crossAx val="237523464"/>
+        <c:crosses val="autoZero"/>
+        <c:auto val="1"/>
+        <c:lblAlgn val="ctr"/>
+        <c:lblOffset val="100"/>
+        <c:noMultiLvlLbl val="0"/>
+      </c:catAx>
+      <c:valAx>
+        <c:axId val="237523464"/>
+        <c:scaling>
+          <c:orientation val="minMax"/>
+        </c:scaling>
+        <c:delete val="0"/>
+        <c:axPos val="l"/>
+        <c:majorGridlines>
+          <c:spPr>
+            <a:ln w="9525" cap="flat" cmpd="sng" algn="ctr">
+              <a:solidFill>
+                <a:schemeClr val="tx1">
+                  <a:lumMod val="15000"/>
+                  <a:lumOff val="85000"/>
+                </a:schemeClr>
+              </a:solidFill>
+              <a:round/>
+            </a:ln>
+            <a:effectLst/>
+          </c:spPr>
+        </c:majorGridlines>
+        <c:title>
+          <c:tx>
+            <c:rich>
+              <a:bodyPr rot="-5400000" spcFirstLastPara="1" vertOverflow="ellipsis" vert="horz" wrap="square" anchor="ctr" anchorCtr="1"/>
+              <a:lstStyle/>
+              <a:p>
+                <a:pPr>
+                  <a:defRPr sz="1000" b="0" i="0" u="none" strike="noStrike" kern="1200" baseline="0">
+                    <a:solidFill>
+                      <a:schemeClr val="tx1">
+                        <a:lumMod val="65000"/>
+                        <a:lumOff val="35000"/>
+                      </a:schemeClr>
+                    </a:solidFill>
+                    <a:latin typeface="+mn-lt"/>
+                    <a:ea typeface="+mn-ea"/>
+                    <a:cs typeface="+mn-cs"/>
+                  </a:defRPr>
+                </a:pPr>
+                <a:r>
+                  <a:rPr lang="en-ZA"/>
+                  <a:t>Number</a:t>
+                </a:r>
+                <a:r>
+                  <a:rPr lang="en-ZA" baseline="0"/>
+                  <a:t> of Operations</a:t>
+                </a:r>
+                <a:endParaRPr lang="en-ZA"/>
+              </a:p>
+            </c:rich>
+          </c:tx>
+          <c:overlay val="0"/>
+          <c:spPr>
+            <a:noFill/>
+            <a:ln>
+              <a:noFill/>
+            </a:ln>
+            <a:effectLst/>
+          </c:spPr>
+          <c:txPr>
+            <a:bodyPr rot="-5400000" spcFirstLastPara="1" vertOverflow="ellipsis" vert="horz" wrap="square" anchor="ctr" anchorCtr="1"/>
+            <a:lstStyle/>
+            <a:p>
+              <a:pPr>
+                <a:defRPr sz="1000" b="0" i="0" u="none" strike="noStrike" kern="1200" baseline="0">
+                  <a:solidFill>
+                    <a:schemeClr val="tx1">
+                      <a:lumMod val="65000"/>
+                      <a:lumOff val="35000"/>
+                    </a:schemeClr>
+                  </a:solidFill>
+                  <a:latin typeface="+mn-lt"/>
+                  <a:ea typeface="+mn-ea"/>
+                  <a:cs typeface="+mn-cs"/>
+                </a:defRPr>
+              </a:pPr>
+              <a:endParaRPr lang="en-US"/>
+            </a:p>
+          </c:txPr>
+        </c:title>
+        <c:numFmt formatCode="General" sourceLinked="1"/>
+        <c:majorTickMark val="none"/>
+        <c:minorTickMark val="none"/>
+        <c:tickLblPos val="nextTo"/>
+        <c:spPr>
+          <a:noFill/>
+          <a:ln>
+            <a:noFill/>
+          </a:ln>
+          <a:effectLst/>
+        </c:spPr>
+        <c:txPr>
+          <a:bodyPr rot="-60000000" spcFirstLastPara="1" vertOverflow="ellipsis" vert="horz" wrap="square" anchor="ctr" anchorCtr="1"/>
+          <a:lstStyle/>
+          <a:p>
+            <a:pPr>
+              <a:defRPr sz="900" b="0" i="0" u="none" strike="noStrike" kern="1200" baseline="0">
+                <a:solidFill>
+                  <a:schemeClr val="tx1">
+                    <a:lumMod val="65000"/>
+                    <a:lumOff val="35000"/>
+                  </a:schemeClr>
+                </a:solidFill>
+                <a:latin typeface="+mn-lt"/>
+                <a:ea typeface="+mn-ea"/>
+                <a:cs typeface="+mn-cs"/>
+              </a:defRPr>
+            </a:pPr>
+            <a:endParaRPr lang="en-US"/>
+          </a:p>
+        </c:txPr>
+        <c:crossAx val="237523072"/>
+        <c:crosses val="autoZero"/>
+        <c:crossBetween val="between"/>
+      </c:valAx>
+      <c:spPr>
+        <a:noFill/>
+        <a:ln>
+          <a:noFill/>
+        </a:ln>
+        <a:effectLst/>
+      </c:spPr>
+    </c:plotArea>
+    <c:plotVisOnly val="1"/>
+    <c:dispBlanksAs val="gap"/>
+    <c:showDLblsOverMax val="0"/>
+  </c:chart>
+  <c:spPr>
+    <a:solidFill>
+      <a:schemeClr val="bg1"/>
+    </a:solidFill>
+    <a:ln w="9525" cap="flat" cmpd="sng" algn="ctr">
+      <a:solidFill>
+        <a:schemeClr val="tx1">
+          <a:lumMod val="15000"/>
+          <a:lumOff val="85000"/>
+        </a:schemeClr>
+      </a:solidFill>
+      <a:round/>
+    </a:ln>
+    <a:effectLst/>
+  </c:spPr>
+  <c:txPr>
+    <a:bodyPr/>
+    <a:lstStyle/>
+    <a:p>
+      <a:pPr>
+        <a:defRPr/>
+      </a:pPr>
+      <a:endParaRPr lang="en-US"/>
+    </a:p>
+  </c:txPr>
+  <c:externalData r:id="rId3">
+    <c:autoUpdate val="0"/>
+  </c:externalData>
+</c:chartSpace>
+</file>
+
+<file path=word/charts/chart2.xml><?xml version="1.0" encoding="utf-8"?>
+<c:chartSpace xmlns:c="http://schemas.openxmlformats.org/drawingml/2006/chart" xmlns:a="http://schemas.openxmlformats.org/drawingml/2006/main" xmlns:r="http://schemas.openxmlformats.org/officeDocument/2006/relationships">
+  <c:date1904 val="0"/>
+  <c:lang val="en-US"/>
+  <c:roundedCorners val="0"/>
+  <mc:AlternateContent xmlns:mc="http://schemas.openxmlformats.org/markup-compatibility/2006">
+    <mc:Choice xmlns:c14="http://schemas.microsoft.com/office/drawing/2007/8/2/chart" Requires="c14">
+      <c14:style val="102"/>
+    </mc:Choice>
+    <mc:Fallback>
+      <c:style val="2"/>
+    </mc:Fallback>
+  </mc:AlternateContent>
+  <c:chart>
+    <c:title>
+      <c:tx>
+        <c:rich>
+          <a:bodyPr rot="0" spcFirstLastPara="1" vertOverflow="ellipsis" vert="horz" wrap="square" anchor="ctr" anchorCtr="1"/>
+          <a:lstStyle/>
+          <a:p>
+            <a:pPr>
+              <a:defRPr sz="1400" b="0" i="0" u="none" strike="noStrike" kern="1200" spc="0" baseline="0">
+                <a:solidFill>
+                  <a:schemeClr val="tx1">
+                    <a:lumMod val="65000"/>
+                    <a:lumOff val="35000"/>
+                  </a:schemeClr>
+                </a:solidFill>
+                <a:latin typeface="+mn-lt"/>
+                <a:ea typeface="+mn-ea"/>
+                <a:cs typeface="+mn-cs"/>
+              </a:defRPr>
+            </a:pPr>
+            <a:r>
+              <a:rPr lang="en-ZA"/>
+              <a:t>AVL size: 50000</a:t>
+            </a:r>
+          </a:p>
+        </c:rich>
+      </c:tx>
+      <c:overlay val="0"/>
+      <c:spPr>
+        <a:noFill/>
+        <a:ln>
+          <a:noFill/>
+        </a:ln>
+        <a:effectLst/>
+      </c:spPr>
+      <c:txPr>
+        <a:bodyPr rot="0" spcFirstLastPara="1" vertOverflow="ellipsis" vert="horz" wrap="square" anchor="ctr" anchorCtr="1"/>
+        <a:lstStyle/>
+        <a:p>
+          <a:pPr>
+            <a:defRPr sz="1400" b="0" i="0" u="none" strike="noStrike" kern="1200" spc="0" baseline="0">
+              <a:solidFill>
+                <a:schemeClr val="tx1">
+                  <a:lumMod val="65000"/>
+                  <a:lumOff val="35000"/>
+                </a:schemeClr>
+              </a:solidFill>
+              <a:latin typeface="+mn-lt"/>
+              <a:ea typeface="+mn-ea"/>
+              <a:cs typeface="+mn-cs"/>
+            </a:defRPr>
+          </a:pPr>
+          <a:endParaRPr lang="en-US"/>
+        </a:p>
+      </c:txPr>
+    </c:title>
+    <c:autoTitleDeleted val="0"/>
+    <c:plotArea>
+      <c:layout/>
+      <c:barChart>
+        <c:barDir val="col"/>
+        <c:grouping val="clustered"/>
+        <c:varyColors val="0"/>
+        <c:ser>
+          <c:idx val="0"/>
+          <c:order val="0"/>
+          <c:spPr>
+            <a:solidFill>
+              <a:schemeClr val="accent1"/>
+            </a:solidFill>
+            <a:ln>
+              <a:noFill/>
+            </a:ln>
+            <a:effectLst/>
+          </c:spPr>
+          <c:invertIfNegative val="0"/>
+          <c:dPt>
+            <c:idx val="0"/>
+            <c:invertIfNegative val="0"/>
+            <c:bubble3D val="0"/>
+            <c:spPr>
+              <a:solidFill>
+                <a:schemeClr val="accent6"/>
+              </a:solidFill>
+              <a:ln>
+                <a:noFill/>
+              </a:ln>
+              <a:effectLst/>
+            </c:spPr>
+          </c:dPt>
+          <c:dPt>
+            <c:idx val="1"/>
+            <c:invertIfNegative val="0"/>
+            <c:bubble3D val="0"/>
+            <c:spPr>
+              <a:solidFill>
+                <a:schemeClr val="accent4"/>
+              </a:solidFill>
+              <a:ln>
+                <a:noFill/>
+              </a:ln>
+              <a:effectLst/>
+            </c:spPr>
+          </c:dPt>
+          <c:cat>
+            <c:strRef>
+              <c:f>Sheet1!$A$6:$A$8</c:f>
+              <c:strCache>
+                <c:ptCount val="3"/>
+                <c:pt idx="0">
+                  <c:v>Best Case</c:v>
+                </c:pt>
+                <c:pt idx="1">
+                  <c:v>Average Case</c:v>
+                </c:pt>
+                <c:pt idx="2">
+                  <c:v>Worst Case</c:v>
+                </c:pt>
+              </c:strCache>
+            </c:strRef>
+          </c:cat>
+          <c:val>
+            <c:numRef>
+              <c:f>Sheet1!$B$6:$B$8</c:f>
+              <c:numCache>
+                <c:formatCode>General</c:formatCode>
+                <c:ptCount val="3"/>
+                <c:pt idx="0">
+                  <c:v>55000</c:v>
+                </c:pt>
+                <c:pt idx="1">
+                  <c:v>191245</c:v>
+                </c:pt>
+                <c:pt idx="2">
+                  <c:v>240095</c:v>
+                </c:pt>
+              </c:numCache>
+            </c:numRef>
+          </c:val>
+        </c:ser>
+        <c:dLbls>
+          <c:showLegendKey val="0"/>
+          <c:showVal val="0"/>
+          <c:showCatName val="0"/>
+          <c:showSerName val="0"/>
+          <c:showPercent val="0"/>
+          <c:showBubbleSize val="0"/>
+        </c:dLbls>
+        <c:gapWidth val="219"/>
+        <c:overlap val="-27"/>
+        <c:axId val="593315408"/>
+        <c:axId val="593316192"/>
+      </c:barChart>
+      <c:catAx>
+        <c:axId val="593315408"/>
+        <c:scaling>
+          <c:orientation val="minMax"/>
+        </c:scaling>
+        <c:delete val="0"/>
+        <c:axPos val="b"/>
+        <c:numFmt formatCode="General" sourceLinked="1"/>
+        <c:majorTickMark val="none"/>
+        <c:minorTickMark val="none"/>
+        <c:tickLblPos val="nextTo"/>
+        <c:spPr>
+          <a:noFill/>
+          <a:ln w="9525" cap="flat" cmpd="sng" algn="ctr">
+            <a:solidFill>
+              <a:schemeClr val="tx1">
+                <a:lumMod val="15000"/>
+                <a:lumOff val="85000"/>
+              </a:schemeClr>
+            </a:solidFill>
+            <a:round/>
+          </a:ln>
+          <a:effectLst/>
+        </c:spPr>
+        <c:txPr>
+          <a:bodyPr rot="-60000000" spcFirstLastPara="1" vertOverflow="ellipsis" vert="horz" wrap="square" anchor="ctr" anchorCtr="1"/>
+          <a:lstStyle/>
+          <a:p>
+            <a:pPr>
+              <a:defRPr sz="900" b="0" i="0" u="none" strike="noStrike" kern="1200" baseline="0">
+                <a:solidFill>
+                  <a:schemeClr val="tx1">
+                    <a:lumMod val="65000"/>
+                    <a:lumOff val="35000"/>
+                  </a:schemeClr>
+                </a:solidFill>
+                <a:latin typeface="+mn-lt"/>
+                <a:ea typeface="+mn-ea"/>
+                <a:cs typeface="+mn-cs"/>
+              </a:defRPr>
+            </a:pPr>
+            <a:endParaRPr lang="en-US"/>
+          </a:p>
+        </c:txPr>
+        <c:crossAx val="593316192"/>
+        <c:crosses val="autoZero"/>
+        <c:auto val="1"/>
+        <c:lblAlgn val="ctr"/>
+        <c:lblOffset val="100"/>
+        <c:noMultiLvlLbl val="0"/>
+      </c:catAx>
+      <c:valAx>
+        <c:axId val="593316192"/>
+        <c:scaling>
+          <c:orientation val="minMax"/>
+        </c:scaling>
+        <c:delete val="0"/>
+        <c:axPos val="l"/>
+        <c:majorGridlines>
+          <c:spPr>
+            <a:ln w="9525" cap="flat" cmpd="sng" algn="ctr">
+              <a:solidFill>
+                <a:schemeClr val="tx1">
+                  <a:lumMod val="15000"/>
+                  <a:lumOff val="85000"/>
+                </a:schemeClr>
+              </a:solidFill>
+              <a:round/>
+            </a:ln>
+            <a:effectLst/>
+          </c:spPr>
+        </c:majorGridlines>
+        <c:title>
+          <c:tx>
+            <c:rich>
+              <a:bodyPr rot="-5400000" spcFirstLastPara="1" vertOverflow="ellipsis" vert="horz" wrap="square" anchor="ctr" anchorCtr="1"/>
+              <a:lstStyle/>
+              <a:p>
+                <a:pPr>
+                  <a:defRPr sz="1000" b="0" i="0" u="none" strike="noStrike" kern="1200" baseline="0">
+                    <a:solidFill>
+                      <a:schemeClr val="tx1">
+                        <a:lumMod val="65000"/>
+                        <a:lumOff val="35000"/>
+                      </a:schemeClr>
+                    </a:solidFill>
+                    <a:latin typeface="+mn-lt"/>
+                    <a:ea typeface="+mn-ea"/>
+                    <a:cs typeface="+mn-cs"/>
+                  </a:defRPr>
+                </a:pPr>
+                <a:r>
+                  <a:rPr lang="en-ZA"/>
+                  <a:t>Number</a:t>
+                </a:r>
+                <a:r>
+                  <a:rPr lang="en-ZA" baseline="0"/>
+                  <a:t> of Operations</a:t>
+                </a:r>
+                <a:endParaRPr lang="en-ZA"/>
+              </a:p>
+            </c:rich>
+          </c:tx>
+          <c:overlay val="0"/>
+          <c:spPr>
+            <a:noFill/>
+            <a:ln>
+              <a:noFill/>
+            </a:ln>
+            <a:effectLst/>
+          </c:spPr>
+          <c:txPr>
+            <a:bodyPr rot="-5400000" spcFirstLastPara="1" vertOverflow="ellipsis" vert="horz" wrap="square" anchor="ctr" anchorCtr="1"/>
+            <a:lstStyle/>
+            <a:p>
+              <a:pPr>
+                <a:defRPr sz="1000" b="0" i="0" u="none" strike="noStrike" kern="1200" baseline="0">
+                  <a:solidFill>
+                    <a:schemeClr val="tx1">
+                      <a:lumMod val="65000"/>
+                      <a:lumOff val="35000"/>
+                    </a:schemeClr>
+                  </a:solidFill>
+                  <a:latin typeface="+mn-lt"/>
+                  <a:ea typeface="+mn-ea"/>
+                  <a:cs typeface="+mn-cs"/>
+                </a:defRPr>
+              </a:pPr>
+              <a:endParaRPr lang="en-US"/>
+            </a:p>
+          </c:txPr>
+        </c:title>
+        <c:numFmt formatCode="General" sourceLinked="1"/>
+        <c:majorTickMark val="none"/>
+        <c:minorTickMark val="none"/>
+        <c:tickLblPos val="nextTo"/>
+        <c:spPr>
+          <a:noFill/>
+          <a:ln>
+            <a:noFill/>
+          </a:ln>
+          <a:effectLst/>
+        </c:spPr>
+        <c:txPr>
+          <a:bodyPr rot="-60000000" spcFirstLastPara="1" vertOverflow="ellipsis" vert="horz" wrap="square" anchor="ctr" anchorCtr="1"/>
+          <a:lstStyle/>
+          <a:p>
+            <a:pPr>
+              <a:defRPr sz="900" b="0" i="0" u="none" strike="noStrike" kern="1200" baseline="0">
+                <a:solidFill>
+                  <a:schemeClr val="tx1">
+                    <a:lumMod val="65000"/>
+                    <a:lumOff val="35000"/>
+                  </a:schemeClr>
+                </a:solidFill>
+                <a:latin typeface="+mn-lt"/>
+                <a:ea typeface="+mn-ea"/>
+                <a:cs typeface="+mn-cs"/>
+              </a:defRPr>
+            </a:pPr>
+            <a:endParaRPr lang="en-US"/>
+          </a:p>
+        </c:txPr>
+        <c:crossAx val="593315408"/>
+        <c:crosses val="autoZero"/>
+        <c:crossBetween val="between"/>
+      </c:valAx>
+      <c:spPr>
+        <a:noFill/>
+        <a:ln>
+          <a:noFill/>
+        </a:ln>
+        <a:effectLst/>
+      </c:spPr>
+    </c:plotArea>
+    <c:plotVisOnly val="1"/>
+    <c:dispBlanksAs val="gap"/>
+    <c:showDLblsOverMax val="0"/>
+  </c:chart>
+  <c:spPr>
+    <a:solidFill>
+      <a:schemeClr val="bg1"/>
+    </a:solidFill>
+    <a:ln w="9525" cap="flat" cmpd="sng" algn="ctr">
+      <a:solidFill>
+        <a:schemeClr val="tx1">
+          <a:lumMod val="15000"/>
+          <a:lumOff val="85000"/>
+        </a:schemeClr>
+      </a:solidFill>
+      <a:round/>
+    </a:ln>
+    <a:effectLst/>
+  </c:spPr>
+  <c:txPr>
+    <a:bodyPr/>
+    <a:lstStyle/>
+    <a:p>
+      <a:pPr>
+        <a:defRPr/>
+      </a:pPr>
+      <a:endParaRPr lang="en-US"/>
+    </a:p>
+  </c:txPr>
+  <c:externalData r:id="rId3">
+    <c:autoUpdate val="0"/>
+  </c:externalData>
+</c:chartSpace>
+</file>
+
+<file path=word/charts/colors1.xml><?xml version="1.0" encoding="utf-8"?>
+<cs:colorStyle xmlns:cs="http://schemas.microsoft.com/office/drawing/2012/chartStyle" xmlns:a="http://schemas.openxmlformats.org/drawingml/2006/main" meth="withinLinear" id="14">
+  <a:schemeClr val="accent1"/>
+</cs:colorStyle>
+</file>
+
+<file path=word/charts/colors2.xml><?xml version="1.0" encoding="utf-8"?>
+<cs:colorStyle xmlns:cs="http://schemas.microsoft.com/office/drawing/2012/chartStyle" xmlns:a="http://schemas.openxmlformats.org/drawingml/2006/main" meth="cycle" id="10">
+  <a:schemeClr val="accent1"/>
+  <a:schemeClr val="accent2"/>
+  <a:schemeClr val="accent3"/>
+  <a:schemeClr val="accent4"/>
+  <a:schemeClr val="accent5"/>
+  <a:schemeClr val="accent6"/>
+  <cs:variation/>
+  <cs:variation>
+    <a:lumMod val="60000"/>
+  </cs:variation>
+  <cs:variation>
+    <a:lumMod val="80000"/>
+    <a:lumOff val="20000"/>
+  </cs:variation>
+  <cs:variation>
+    <a:lumMod val="80000"/>
+  </cs:variation>
+  <cs:variation>
+    <a:lumMod val="60000"/>
+    <a:lumOff val="40000"/>
+  </cs:variation>
+  <cs:variation>
+    <a:lumMod val="50000"/>
+  </cs:variation>
+  <cs:variation>
+    <a:lumMod val="70000"/>
+    <a:lumOff val="30000"/>
+  </cs:variation>
+  <cs:variation>
+    <a:lumMod val="70000"/>
+  </cs:variation>
+  <cs:variation>
+    <a:lumMod val="50000"/>
+    <a:lumOff val="50000"/>
+  </cs:variation>
+</cs:colorStyle>
+</file>
+
+<file path=word/charts/style1.xml><?xml version="1.0" encoding="utf-8"?>
+<cs:chartStyle xmlns:cs="http://schemas.microsoft.com/office/drawing/2012/chartStyle" xmlns:a="http://schemas.openxmlformats.org/drawingml/2006/main" id="201">
+  <cs:axisTitle>
+    <cs:lnRef idx="0"/>
+    <cs:fillRef idx="0"/>
+    <cs:effectRef idx="0"/>
+    <cs:fontRef idx="minor">
+      <a:schemeClr val="tx1">
+        <a:lumMod val="65000"/>
+        <a:lumOff val="35000"/>
+      </a:schemeClr>
+    </cs:fontRef>
+    <cs:defRPr sz="1000" kern="1200"/>
+  </cs:axisTitle>
+  <cs:categoryAxis>
+    <cs:lnRef idx="0"/>
+    <cs:fillRef idx="0"/>
+    <cs:effectRef idx="0"/>
+    <cs:fontRef idx="minor">
+      <a:schemeClr val="tx1">
+        <a:lumMod val="65000"/>
+        <a:lumOff val="35000"/>
+      </a:schemeClr>
+    </cs:fontRef>
+    <cs:spPr>
+      <a:ln w="9525" cap="flat" cmpd="sng" algn="ctr">
+        <a:solidFill>
+          <a:schemeClr val="tx1">
+            <a:lumMod val="15000"/>
+            <a:lumOff val="85000"/>
+          </a:schemeClr>
+        </a:solidFill>
+        <a:round/>
+      </a:ln>
+    </cs:spPr>
+    <cs:defRPr sz="900" kern="1200"/>
+  </cs:categoryAxis>
+  <cs:chartArea mods="allowNoFillOverride allowNoLineOverride">
+    <cs:lnRef idx="0"/>
+    <cs:fillRef idx="0"/>
+    <cs:effectRef idx="0"/>
+    <cs:fontRef idx="minor">
+      <a:schemeClr val="tx1"/>
+    </cs:fontRef>
+    <cs:spPr>
+      <a:solidFill>
+        <a:schemeClr val="bg1"/>
+      </a:solidFill>
+      <a:ln w="9525" cap="flat" cmpd="sng" algn="ctr">
+        <a:solidFill>
+          <a:schemeClr val="tx1">
+            <a:lumMod val="15000"/>
+            <a:lumOff val="85000"/>
+          </a:schemeClr>
+        </a:solidFill>
+        <a:round/>
+      </a:ln>
+    </cs:spPr>
+    <cs:defRPr sz="1000" kern="1200"/>
+  </cs:chartArea>
+  <cs:dataLabel>
+    <cs:lnRef idx="0"/>
+    <cs:fillRef idx="0"/>
+    <cs:effectRef idx="0"/>
+    <cs:fontRef idx="minor">
+      <a:schemeClr val="tx1">
+        <a:lumMod val="75000"/>
+        <a:lumOff val="25000"/>
+      </a:schemeClr>
+    </cs:fontRef>
+    <cs:defRPr sz="900" kern="1200"/>
+  </cs:dataLabel>
+  <cs:dataLabelCallout>
+    <cs:lnRef idx="0"/>
+    <cs:fillRef idx="0"/>
+    <cs:effectRef idx="0"/>
+    <cs:fontRef idx="minor">
+      <a:schemeClr val="dk1">
+        <a:lumMod val="65000"/>
+        <a:lumOff val="35000"/>
+      </a:schemeClr>
+    </cs:fontRef>
+    <cs:spPr>
+      <a:solidFill>
+        <a:schemeClr val="lt1"/>
+      </a:solidFill>
+      <a:ln>
+        <a:solidFill>
+          <a:schemeClr val="dk1">
+            <a:lumMod val="25000"/>
+            <a:lumOff val="75000"/>
+          </a:schemeClr>
+        </a:solidFill>
+      </a:ln>
+    </cs:spPr>
+    <cs:defRPr sz="900" kern="1200"/>
+    <cs:bodyPr rot="0" spcFirstLastPara="1" vertOverflow="clip" horzOverflow="clip" vert="horz" wrap="square" lIns="36576" tIns="18288" rIns="36576" bIns="18288" anchor="ctr" anchorCtr="1">
+      <a:spAutoFit/>
+    </cs:bodyPr>
+  </cs:dataLabelCallout>
+  <cs:dataPoint>
+    <cs:lnRef idx="0"/>
+    <cs:fillRef idx="1">
+      <cs:styleClr val="auto"/>
+    </cs:fillRef>
+    <cs:effectRef idx="0"/>
+    <cs:fontRef idx="minor">
+      <a:schemeClr val="tx1"/>
+    </cs:fontRef>
+  </cs:dataPoint>
+  <cs:dataPoint3D>
+    <cs:lnRef idx="0"/>
+    <cs:fillRef idx="1">
+      <cs:styleClr val="auto"/>
+    </cs:fillRef>
+    <cs:effectRef idx="0"/>
+    <cs:fontRef idx="minor">
+      <a:schemeClr val="tx1"/>
+    </cs:fontRef>
+  </cs:dataPoint3D>
+  <cs:dataPointLine>
+    <cs:lnRef idx="0">
+      <cs:styleClr val="auto"/>
+    </cs:lnRef>
+    <cs:fillRef idx="1"/>
+    <cs:effectRef idx="0"/>
+    <cs:fontRef idx="minor">
+      <a:schemeClr val="tx1"/>
+    </cs:fontRef>
+    <cs:spPr>
+      <a:ln w="28575" cap="rnd">
+        <a:solidFill>
+          <a:schemeClr val="phClr"/>
+        </a:solidFill>
+        <a:round/>
+      </a:ln>
+    </cs:spPr>
+  </cs:dataPointLine>
+  <cs:dataPointMarker>
+    <cs:lnRef idx="0">
+      <cs:styleClr val="auto"/>
+    </cs:lnRef>
+    <cs:fillRef idx="1">
+      <cs:styleClr val="auto"/>
+    </cs:fillRef>
+    <cs:effectRef idx="0"/>
+    <cs:fontRef idx="minor">
+      <a:schemeClr val="tx1"/>
+    </cs:fontRef>
+    <cs:spPr>
+      <a:ln w="9525">
+        <a:solidFill>
+          <a:schemeClr val="phClr"/>
+        </a:solidFill>
+      </a:ln>
+    </cs:spPr>
+  </cs:dataPointMarker>
+  <cs:dataPointMarkerLayout symbol="circle" size="5"/>
+  <cs:dataPointWireframe>
+    <cs:lnRef idx="0">
+      <cs:styleClr val="auto"/>
+    </cs:lnRef>
+    <cs:fillRef idx="1"/>
+    <cs:effectRef idx="0"/>
+    <cs:fontRef idx="minor">
+      <a:schemeClr val="tx1"/>
+    </cs:fontRef>
+    <cs:spPr>
+      <a:ln w="9525" cap="rnd">
+        <a:solidFill>
+          <a:schemeClr val="phClr"/>
+        </a:solidFill>
+        <a:round/>
+      </a:ln>
+    </cs:spPr>
+  </cs:dataPointWireframe>
+  <cs:dataTable>
+    <cs:lnRef idx="0"/>
+    <cs:fillRef idx="0"/>
+    <cs:effectRef idx="0"/>
+    <cs:fontRef idx="minor">
+      <a:schemeClr val="tx1">
+        <a:lumMod val="65000"/>
+        <a:lumOff val="35000"/>
+      </a:schemeClr>
+    </cs:fontRef>
+    <cs:spPr>
+      <a:noFill/>
+      <a:ln w="9525" cap="flat" cmpd="sng" algn="ctr">
+        <a:solidFill>
+          <a:schemeClr val="tx1">
+            <a:lumMod val="15000"/>
+            <a:lumOff val="85000"/>
+          </a:schemeClr>
+        </a:solidFill>
+        <a:round/>
+      </a:ln>
+    </cs:spPr>
+    <cs:defRPr sz="900" kern="1200"/>
+  </cs:dataTable>
+  <cs:downBar>
+    <cs:lnRef idx="0"/>
+    <cs:fillRef idx="0"/>
+    <cs:effectRef idx="0"/>
+    <cs:fontRef idx="minor">
+      <a:schemeClr val="dk1"/>
+    </cs:fontRef>
+    <cs:spPr>
+      <a:solidFill>
+        <a:schemeClr val="dk1">
+          <a:lumMod val="65000"/>
+          <a:lumOff val="35000"/>
+        </a:schemeClr>
+      </a:solidFill>
+      <a:ln w="9525">
+        <a:solidFill>
+          <a:schemeClr val="tx1">
+            <a:lumMod val="65000"/>
+            <a:lumOff val="35000"/>
+          </a:schemeClr>
+        </a:solidFill>
+      </a:ln>
+    </cs:spPr>
+  </cs:downBar>
+  <cs:dropLine>
+    <cs:lnRef idx="0"/>
+    <cs:fillRef idx="0"/>
+    <cs:effectRef idx="0"/>
+    <cs:fontRef idx="minor">
+      <a:schemeClr val="tx1"/>
+    </cs:fontRef>
+    <cs:spPr>
+      <a:ln w="9525" cap="flat" cmpd="sng" algn="ctr">
+        <a:solidFill>
+          <a:schemeClr val="tx1">
+            <a:lumMod val="35000"/>
+            <a:lumOff val="65000"/>
+          </a:schemeClr>
+        </a:solidFill>
+        <a:round/>
+      </a:ln>
+    </cs:spPr>
+  </cs:dropLine>
+  <cs:errorBar>
+    <cs:lnRef idx="0"/>
+    <cs:fillRef idx="0"/>
+    <cs:effectRef idx="0"/>
+    <cs:fontRef idx="minor">
+      <a:schemeClr val="tx1"/>
+    </cs:fontRef>
+    <cs:spPr>
+      <a:ln w="9525" cap="flat" cmpd="sng" algn="ctr">
+        <a:solidFill>
+          <a:schemeClr val="tx1">
+            <a:lumMod val="65000"/>
+            <a:lumOff val="35000"/>
+          </a:schemeClr>
+        </a:solidFill>
+        <a:round/>
+      </a:ln>
+    </cs:spPr>
+  </cs:errorBar>
+  <cs:floor>
+    <cs:lnRef idx="0"/>
+    <cs:fillRef idx="0"/>
+    <cs:effectRef idx="0"/>
+    <cs:fontRef idx="minor">
+      <a:schemeClr val="tx1"/>
+    </cs:fontRef>
+    <cs:spPr>
+      <a:noFill/>
+      <a:ln>
+        <a:noFill/>
+      </a:ln>
+    </cs:spPr>
+  </cs:floor>
+  <cs:gridlineMajor>
+    <cs:lnRef idx="0"/>
+    <cs:fillRef idx="0"/>
+    <cs:effectRef idx="0"/>
+    <cs:fontRef idx="minor">
+      <a:schemeClr val="tx1"/>
+    </cs:fontRef>
+    <cs:spPr>
+      <a:ln w="9525" cap="flat" cmpd="sng" algn="ctr">
+        <a:solidFill>
+          <a:schemeClr val="tx1">
+            <a:lumMod val="15000"/>
+            <a:lumOff val="85000"/>
+          </a:schemeClr>
+        </a:solidFill>
+        <a:round/>
+      </a:ln>
+    </cs:spPr>
+  </cs:gridlineMajor>
+  <cs:gridlineMinor>
+    <cs:lnRef idx="0"/>
+    <cs:fillRef idx="0"/>
+    <cs:effectRef idx="0"/>
+    <cs:fontRef idx="minor">
+      <a:schemeClr val="tx1"/>
+    </cs:fontRef>
+    <cs:spPr>
+      <a:ln w="9525" cap="flat" cmpd="sng" algn="ctr">
+        <a:solidFill>
+          <a:schemeClr val="tx1">
+            <a:lumMod val="5000"/>
+            <a:lumOff val="95000"/>
+          </a:schemeClr>
+        </a:solidFill>
+        <a:round/>
+      </a:ln>
+    </cs:spPr>
+  </cs:gridlineMinor>
+  <cs:hiLoLine>
+    <cs:lnRef idx="0"/>
+    <cs:fillRef idx="0"/>
+    <cs:effectRef idx="0"/>
+    <cs:fontRef idx="minor">
+      <a:schemeClr val="tx1"/>
+    </cs:fontRef>
+    <cs:spPr>
+      <a:ln w="9525" cap="flat" cmpd="sng" algn="ctr">
+        <a:solidFill>
+          <a:schemeClr val="tx1">
+            <a:lumMod val="75000"/>
+            <a:lumOff val="25000"/>
+          </a:schemeClr>
+        </a:solidFill>
+        <a:round/>
+      </a:ln>
+    </cs:spPr>
+  </cs:hiLoLine>
+  <cs:leaderLine>
+    <cs:lnRef idx="0"/>
+    <cs:fillRef idx="0"/>
+    <cs:effectRef idx="0"/>
+    <cs:fontRef idx="minor">
+      <a:schemeClr val="tx1"/>
+    </cs:fontRef>
+    <cs:spPr>
+      <a:ln w="9525" cap="flat" cmpd="sng" algn="ctr">
+        <a:solidFill>
+          <a:schemeClr val="tx1">
+            <a:lumMod val="35000"/>
+            <a:lumOff val="65000"/>
+          </a:schemeClr>
+        </a:solidFill>
+        <a:round/>
+      </a:ln>
+    </cs:spPr>
+  </cs:leaderLine>
+  <cs:legend>
+    <cs:lnRef idx="0"/>
+    <cs:fillRef idx="0"/>
+    <cs:effectRef idx="0"/>
+    <cs:fontRef idx="minor">
+      <a:schemeClr val="tx1">
+        <a:lumMod val="65000"/>
+        <a:lumOff val="35000"/>
+      </a:schemeClr>
+    </cs:fontRef>
+    <cs:defRPr sz="900" kern="1200"/>
+  </cs:legend>
+  <cs:plotArea mods="allowNoFillOverride allowNoLineOverride">
+    <cs:lnRef idx="0"/>
+    <cs:fillRef idx="0"/>
+    <cs:effectRef idx="0"/>
+    <cs:fontRef idx="minor">
+      <a:schemeClr val="tx1"/>
+    </cs:fontRef>
+  </cs:plotArea>
+  <cs:plotArea3D mods="allowNoFillOverride allowNoLineOverride">
+    <cs:lnRef idx="0"/>
+    <cs:fillRef idx="0"/>
+    <cs:effectRef idx="0"/>
+    <cs:fontRef idx="minor">
+      <a:schemeClr val="tx1"/>
+    </cs:fontRef>
+  </cs:plotArea3D>
+  <cs:seriesAxis>
+    <cs:lnRef idx="0"/>
+    <cs:fillRef idx="0"/>
+    <cs:effectRef idx="0"/>
+    <cs:fontRef idx="minor">
+      <a:schemeClr val="tx1">
+        <a:lumMod val="65000"/>
+        <a:lumOff val="35000"/>
+      </a:schemeClr>
+    </cs:fontRef>
+    <cs:defRPr sz="900" kern="1200"/>
+  </cs:seriesAxis>
+  <cs:seriesLine>
+    <cs:lnRef idx="0"/>
+    <cs:fillRef idx="0"/>
+    <cs:effectRef idx="0"/>
+    <cs:fontRef idx="minor">
+      <a:schemeClr val="tx1"/>
+    </cs:fontRef>
+    <cs:spPr>
+      <a:ln w="9525" cap="flat" cmpd="sng" algn="ctr">
+        <a:solidFill>
+          <a:schemeClr val="tx1">
+            <a:lumMod val="35000"/>
+            <a:lumOff val="65000"/>
+          </a:schemeClr>
+        </a:solidFill>
+        <a:round/>
+      </a:ln>
+    </cs:spPr>
+  </cs:seriesLine>
+  <cs:title>
+    <cs:lnRef idx="0"/>
+    <cs:fillRef idx="0"/>
+    <cs:effectRef idx="0"/>
+    <cs:fontRef idx="minor">
+      <a:schemeClr val="tx1">
+        <a:lumMod val="65000"/>
+        <a:lumOff val="35000"/>
+      </a:schemeClr>
+    </cs:fontRef>
+    <cs:defRPr sz="1400" b="0" kern="1200" spc="0" baseline="0"/>
+  </cs:title>
+  <cs:trendline>
+    <cs:lnRef idx="0">
+      <cs:styleClr val="auto"/>
+    </cs:lnRef>
+    <cs:fillRef idx="0"/>
+    <cs:effectRef idx="0"/>
+    <cs:fontRef idx="minor">
+      <a:schemeClr val="tx1"/>
+    </cs:fontRef>
+    <cs:spPr>
+      <a:ln w="19050" cap="rnd">
+        <a:solidFill>
+          <a:schemeClr val="phClr"/>
+        </a:solidFill>
+        <a:prstDash val="sysDot"/>
+      </a:ln>
+    </cs:spPr>
+  </cs:trendline>
+  <cs:trendlineLabel>
+    <cs:lnRef idx="0"/>
+    <cs:fillRef idx="0"/>
+    <cs:effectRef idx="0"/>
+    <cs:fontRef idx="minor">
+      <a:schemeClr val="tx1">
+        <a:lumMod val="65000"/>
+        <a:lumOff val="35000"/>
+      </a:schemeClr>
+    </cs:fontRef>
+    <cs:defRPr sz="900" kern="1200"/>
+  </cs:trendlineLabel>
+  <cs:upBar>
+    <cs:lnRef idx="0"/>
+    <cs:fillRef idx="0"/>
+    <cs:effectRef idx="0"/>
+    <cs:fontRef idx="minor">
+      <a:schemeClr val="dk1"/>
+    </cs:fontRef>
+    <cs:spPr>
+      <a:solidFill>
+        <a:schemeClr val="lt1"/>
+      </a:solidFill>
+      <a:ln w="9525">
+        <a:solidFill>
+          <a:schemeClr val="tx1">
+            <a:lumMod val="15000"/>
+            <a:lumOff val="85000"/>
+          </a:schemeClr>
+        </a:solidFill>
+      </a:ln>
+    </cs:spPr>
+  </cs:upBar>
+  <cs:valueAxis>
+    <cs:lnRef idx="0"/>
+    <cs:fillRef idx="0"/>
+    <cs:effectRef idx="0"/>
+    <cs:fontRef idx="minor">
+      <a:schemeClr val="tx1">
+        <a:lumMod val="65000"/>
+        <a:lumOff val="35000"/>
+      </a:schemeClr>
+    </cs:fontRef>
+    <cs:defRPr sz="900" kern="1200"/>
+  </cs:valueAxis>
+  <cs:wall>
+    <cs:lnRef idx="0"/>
+    <cs:fillRef idx="0"/>
+    <cs:effectRef idx="0"/>
+    <cs:fontRef idx="minor">
+      <a:schemeClr val="tx1"/>
+    </cs:fontRef>
+    <cs:spPr>
+      <a:noFill/>
+      <a:ln>
+        <a:noFill/>
+      </a:ln>
+    </cs:spPr>
+  </cs:wall>
+</cs:chartStyle>
+</file>
+
+<file path=word/charts/style2.xml><?xml version="1.0" encoding="utf-8"?>
+<cs:chartStyle xmlns:cs="http://schemas.microsoft.com/office/drawing/2012/chartStyle" xmlns:a="http://schemas.openxmlformats.org/drawingml/2006/main" id="201">
+  <cs:axisTitle>
+    <cs:lnRef idx="0"/>
+    <cs:fillRef idx="0"/>
+    <cs:effectRef idx="0"/>
+    <cs:fontRef idx="minor">
+      <a:schemeClr val="tx1">
+        <a:lumMod val="65000"/>
+        <a:lumOff val="35000"/>
+      </a:schemeClr>
+    </cs:fontRef>
+    <cs:defRPr sz="1000" kern="1200"/>
+  </cs:axisTitle>
+  <cs:categoryAxis>
+    <cs:lnRef idx="0"/>
+    <cs:fillRef idx="0"/>
+    <cs:effectRef idx="0"/>
+    <cs:fontRef idx="minor">
+      <a:schemeClr val="tx1">
+        <a:lumMod val="65000"/>
+        <a:lumOff val="35000"/>
+      </a:schemeClr>
+    </cs:fontRef>
+    <cs:spPr>
+      <a:ln w="9525" cap="flat" cmpd="sng" algn="ctr">
+        <a:solidFill>
+          <a:schemeClr val="tx1">
+            <a:lumMod val="15000"/>
+            <a:lumOff val="85000"/>
+          </a:schemeClr>
+        </a:solidFill>
+        <a:round/>
+      </a:ln>
+    </cs:spPr>
+    <cs:defRPr sz="900" kern="1200"/>
+  </cs:categoryAxis>
+  <cs:chartArea mods="allowNoFillOverride allowNoLineOverride">
+    <cs:lnRef idx="0"/>
+    <cs:fillRef idx="0"/>
+    <cs:effectRef idx="0"/>
+    <cs:fontRef idx="minor">
+      <a:schemeClr val="tx1"/>
+    </cs:fontRef>
+    <cs:spPr>
+      <a:solidFill>
+        <a:schemeClr val="bg1"/>
+      </a:solidFill>
+      <a:ln w="9525" cap="flat" cmpd="sng" algn="ctr">
+        <a:solidFill>
+          <a:schemeClr val="tx1">
+            <a:lumMod val="15000"/>
+            <a:lumOff val="85000"/>
+          </a:schemeClr>
+        </a:solidFill>
+        <a:round/>
+      </a:ln>
+    </cs:spPr>
+    <cs:defRPr sz="1000" kern="1200"/>
+  </cs:chartArea>
+  <cs:dataLabel>
+    <cs:lnRef idx="0"/>
+    <cs:fillRef idx="0"/>
+    <cs:effectRef idx="0"/>
+    <cs:fontRef idx="minor">
+      <a:schemeClr val="tx1">
+        <a:lumMod val="75000"/>
+        <a:lumOff val="25000"/>
+      </a:schemeClr>
+    </cs:fontRef>
+    <cs:defRPr sz="900" kern="1200"/>
+  </cs:dataLabel>
+  <cs:dataLabelCallout>
+    <cs:lnRef idx="0"/>
+    <cs:fillRef idx="0"/>
+    <cs:effectRef idx="0"/>
+    <cs:fontRef idx="minor">
+      <a:schemeClr val="dk1">
+        <a:lumMod val="65000"/>
+        <a:lumOff val="35000"/>
+      </a:schemeClr>
+    </cs:fontRef>
+    <cs:spPr>
+      <a:solidFill>
+        <a:schemeClr val="lt1"/>
+      </a:solidFill>
+      <a:ln>
+        <a:solidFill>
+          <a:schemeClr val="dk1">
+            <a:lumMod val="25000"/>
+            <a:lumOff val="75000"/>
+          </a:schemeClr>
+        </a:solidFill>
+      </a:ln>
+    </cs:spPr>
+    <cs:defRPr sz="900" kern="1200"/>
+    <cs:bodyPr rot="0" spcFirstLastPara="1" vertOverflow="clip" horzOverflow="clip" vert="horz" wrap="square" lIns="36576" tIns="18288" rIns="36576" bIns="18288" anchor="ctr" anchorCtr="1">
+      <a:spAutoFit/>
+    </cs:bodyPr>
+  </cs:dataLabelCallout>
+  <cs:dataPoint>
+    <cs:lnRef idx="0"/>
+    <cs:fillRef idx="1">
+      <cs:styleClr val="auto"/>
+    </cs:fillRef>
+    <cs:effectRef idx="0"/>
+    <cs:fontRef idx="minor">
+      <a:schemeClr val="tx1"/>
+    </cs:fontRef>
+  </cs:dataPoint>
+  <cs:dataPoint3D>
+    <cs:lnRef idx="0"/>
+    <cs:fillRef idx="1">
+      <cs:styleClr val="auto"/>
+    </cs:fillRef>
+    <cs:effectRef idx="0"/>
+    <cs:fontRef idx="minor">
+      <a:schemeClr val="tx1"/>
+    </cs:fontRef>
+  </cs:dataPoint3D>
+  <cs:dataPointLine>
+    <cs:lnRef idx="0">
+      <cs:styleClr val="auto"/>
+    </cs:lnRef>
+    <cs:fillRef idx="1"/>
+    <cs:effectRef idx="0"/>
+    <cs:fontRef idx="minor">
+      <a:schemeClr val="tx1"/>
+    </cs:fontRef>
+    <cs:spPr>
+      <a:ln w="28575" cap="rnd">
+        <a:solidFill>
+          <a:schemeClr val="phClr"/>
+        </a:solidFill>
+        <a:round/>
+      </a:ln>
+    </cs:spPr>
+  </cs:dataPointLine>
+  <cs:dataPointMarker>
+    <cs:lnRef idx="0">
+      <cs:styleClr val="auto"/>
+    </cs:lnRef>
+    <cs:fillRef idx="1">
+      <cs:styleClr val="auto"/>
+    </cs:fillRef>
+    <cs:effectRef idx="0"/>
+    <cs:fontRef idx="minor">
+      <a:schemeClr val="tx1"/>
+    </cs:fontRef>
+    <cs:spPr>
+      <a:ln w="9525">
+        <a:solidFill>
+          <a:schemeClr val="phClr"/>
+        </a:solidFill>
+      </a:ln>
+    </cs:spPr>
+  </cs:dataPointMarker>
+  <cs:dataPointMarkerLayout symbol="circle" size="5"/>
+  <cs:dataPointWireframe>
+    <cs:lnRef idx="0">
+      <cs:styleClr val="auto"/>
+    </cs:lnRef>
+    <cs:fillRef idx="1"/>
+    <cs:effectRef idx="0"/>
+    <cs:fontRef idx="minor">
+      <a:schemeClr val="tx1"/>
+    </cs:fontRef>
+    <cs:spPr>
+      <a:ln w="9525" cap="rnd">
+        <a:solidFill>
+          <a:schemeClr val="phClr"/>
+        </a:solidFill>
+        <a:round/>
+      </a:ln>
+    </cs:spPr>
+  </cs:dataPointWireframe>
+  <cs:dataTable>
+    <cs:lnRef idx="0"/>
+    <cs:fillRef idx="0"/>
+    <cs:effectRef idx="0"/>
+    <cs:fontRef idx="minor">
+      <a:schemeClr val="tx1">
+        <a:lumMod val="65000"/>
+        <a:lumOff val="35000"/>
+      </a:schemeClr>
+    </cs:fontRef>
+    <cs:spPr>
+      <a:noFill/>
+      <a:ln w="9525" cap="flat" cmpd="sng" algn="ctr">
+        <a:solidFill>
+          <a:schemeClr val="tx1">
+            <a:lumMod val="15000"/>
+            <a:lumOff val="85000"/>
+          </a:schemeClr>
+        </a:solidFill>
+        <a:round/>
+      </a:ln>
+    </cs:spPr>
+    <cs:defRPr sz="900" kern="1200"/>
+  </cs:dataTable>
+  <cs:downBar>
+    <cs:lnRef idx="0"/>
+    <cs:fillRef idx="0"/>
+    <cs:effectRef idx="0"/>
+    <cs:fontRef idx="minor">
+      <a:schemeClr val="dk1"/>
+    </cs:fontRef>
+    <cs:spPr>
+      <a:solidFill>
+        <a:schemeClr val="dk1">
+          <a:lumMod val="65000"/>
+          <a:lumOff val="35000"/>
+        </a:schemeClr>
+      </a:solidFill>
+      <a:ln w="9525">
+        <a:solidFill>
+          <a:schemeClr val="tx1">
+            <a:lumMod val="65000"/>
+            <a:lumOff val="35000"/>
+          </a:schemeClr>
+        </a:solidFill>
+      </a:ln>
+    </cs:spPr>
+  </cs:downBar>
+  <cs:dropLine>
+    <cs:lnRef idx="0"/>
+    <cs:fillRef idx="0"/>
+    <cs:effectRef idx="0"/>
+    <cs:fontRef idx="minor">
+      <a:schemeClr val="tx1"/>
+    </cs:fontRef>
+    <cs:spPr>
+      <a:ln w="9525" cap="flat" cmpd="sng" algn="ctr">
+        <a:solidFill>
+          <a:schemeClr val="tx1">
+            <a:lumMod val="35000"/>
+            <a:lumOff val="65000"/>
+          </a:schemeClr>
+        </a:solidFill>
+        <a:round/>
+      </a:ln>
+    </cs:spPr>
+  </cs:dropLine>
+  <cs:errorBar>
+    <cs:lnRef idx="0"/>
+    <cs:fillRef idx="0"/>
+    <cs:effectRef idx="0"/>
+    <cs:fontRef idx="minor">
+      <a:schemeClr val="tx1"/>
+    </cs:fontRef>
+    <cs:spPr>
+      <a:ln w="9525" cap="flat" cmpd="sng" algn="ctr">
+        <a:solidFill>
+          <a:schemeClr val="tx1">
+            <a:lumMod val="65000"/>
+            <a:lumOff val="35000"/>
+          </a:schemeClr>
+        </a:solidFill>
+        <a:round/>
+      </a:ln>
+    </cs:spPr>
+  </cs:errorBar>
+  <cs:floor>
+    <cs:lnRef idx="0"/>
+    <cs:fillRef idx="0"/>
+    <cs:effectRef idx="0"/>
+    <cs:fontRef idx="minor">
+      <a:schemeClr val="tx1"/>
+    </cs:fontRef>
+    <cs:spPr>
+      <a:noFill/>
+      <a:ln>
+        <a:noFill/>
+      </a:ln>
+    </cs:spPr>
+  </cs:floor>
+  <cs:gridlineMajor>
+    <cs:lnRef idx="0"/>
+    <cs:fillRef idx="0"/>
+    <cs:effectRef idx="0"/>
+    <cs:fontRef idx="minor">
+      <a:schemeClr val="tx1"/>
+    </cs:fontRef>
+    <cs:spPr>
+      <a:ln w="9525" cap="flat" cmpd="sng" algn="ctr">
+        <a:solidFill>
+          <a:schemeClr val="tx1">
+            <a:lumMod val="15000"/>
+            <a:lumOff val="85000"/>
+          </a:schemeClr>
+        </a:solidFill>
+        <a:round/>
+      </a:ln>
+    </cs:spPr>
+  </cs:gridlineMajor>
+  <cs:gridlineMinor>
+    <cs:lnRef idx="0"/>
+    <cs:fillRef idx="0"/>
+    <cs:effectRef idx="0"/>
+    <cs:fontRef idx="minor">
+      <a:schemeClr val="tx1"/>
+    </cs:fontRef>
+    <cs:spPr>
+      <a:ln w="9525" cap="flat" cmpd="sng" algn="ctr">
+        <a:solidFill>
+          <a:schemeClr val="tx1">
+            <a:lumMod val="5000"/>
+            <a:lumOff val="95000"/>
+          </a:schemeClr>
+        </a:solidFill>
+        <a:round/>
+      </a:ln>
+    </cs:spPr>
+  </cs:gridlineMinor>
+  <cs:hiLoLine>
+    <cs:lnRef idx="0"/>
+    <cs:fillRef idx="0"/>
+    <cs:effectRef idx="0"/>
+    <cs:fontRef idx="minor">
+      <a:schemeClr val="tx1"/>
+    </cs:fontRef>
+    <cs:spPr>
+      <a:ln w="9525" cap="flat" cmpd="sng" algn="ctr">
+        <a:solidFill>
+          <a:schemeClr val="tx1">
+            <a:lumMod val="75000"/>
+            <a:lumOff val="25000"/>
+          </a:schemeClr>
+        </a:solidFill>
+        <a:round/>
+      </a:ln>
+    </cs:spPr>
+  </cs:hiLoLine>
+  <cs:leaderLine>
+    <cs:lnRef idx="0"/>
+    <cs:fillRef idx="0"/>
+    <cs:effectRef idx="0"/>
+    <cs:fontRef idx="minor">
+      <a:schemeClr val="tx1"/>
+    </cs:fontRef>
+    <cs:spPr>
+      <a:ln w="9525" cap="flat" cmpd="sng" algn="ctr">
+        <a:solidFill>
+          <a:schemeClr val="tx1">
+            <a:lumMod val="35000"/>
+            <a:lumOff val="65000"/>
+          </a:schemeClr>
+        </a:solidFill>
+        <a:round/>
+      </a:ln>
+    </cs:spPr>
+  </cs:leaderLine>
+  <cs:legend>
+    <cs:lnRef idx="0"/>
+    <cs:fillRef idx="0"/>
+    <cs:effectRef idx="0"/>
+    <cs:fontRef idx="minor">
+      <a:schemeClr val="tx1">
+        <a:lumMod val="65000"/>
+        <a:lumOff val="35000"/>
+      </a:schemeClr>
+    </cs:fontRef>
+    <cs:defRPr sz="900" kern="1200"/>
+  </cs:legend>
+  <cs:plotArea mods="allowNoFillOverride allowNoLineOverride">
+    <cs:lnRef idx="0"/>
+    <cs:fillRef idx="0"/>
+    <cs:effectRef idx="0"/>
+    <cs:fontRef idx="minor">
+      <a:schemeClr val="tx1"/>
+    </cs:fontRef>
+  </cs:plotArea>
+  <cs:plotArea3D mods="allowNoFillOverride allowNoLineOverride">
+    <cs:lnRef idx="0"/>
+    <cs:fillRef idx="0"/>
+    <cs:effectRef idx="0"/>
+    <cs:fontRef idx="minor">
+      <a:schemeClr val="tx1"/>
+    </cs:fontRef>
+  </cs:plotArea3D>
+  <cs:seriesAxis>
+    <cs:lnRef idx="0"/>
+    <cs:fillRef idx="0"/>
+    <cs:effectRef idx="0"/>
+    <cs:fontRef idx="minor">
+      <a:schemeClr val="tx1">
+        <a:lumMod val="65000"/>
+        <a:lumOff val="35000"/>
+      </a:schemeClr>
+    </cs:fontRef>
+    <cs:defRPr sz="900" kern="1200"/>
+  </cs:seriesAxis>
+  <cs:seriesLine>
+    <cs:lnRef idx="0"/>
+    <cs:fillRef idx="0"/>
+    <cs:effectRef idx="0"/>
+    <cs:fontRef idx="minor">
+      <a:schemeClr val="tx1"/>
+    </cs:fontRef>
+    <cs:spPr>
+      <a:ln w="9525" cap="flat" cmpd="sng" algn="ctr">
+        <a:solidFill>
+          <a:schemeClr val="tx1">
+            <a:lumMod val="35000"/>
+            <a:lumOff val="65000"/>
+          </a:schemeClr>
+        </a:solidFill>
+        <a:round/>
+      </a:ln>
+    </cs:spPr>
+  </cs:seriesLine>
+  <cs:title>
+    <cs:lnRef idx="0"/>
+    <cs:fillRef idx="0"/>
+    <cs:effectRef idx="0"/>
+    <cs:fontRef idx="minor">
+      <a:schemeClr val="tx1">
+        <a:lumMod val="65000"/>
+        <a:lumOff val="35000"/>
+      </a:schemeClr>
+    </cs:fontRef>
+    <cs:defRPr sz="1400" b="0" kern="1200" spc="0" baseline="0"/>
+  </cs:title>
+  <cs:trendline>
+    <cs:lnRef idx="0">
+      <cs:styleClr val="auto"/>
+    </cs:lnRef>
+    <cs:fillRef idx="0"/>
+    <cs:effectRef idx="0"/>
+    <cs:fontRef idx="minor">
+      <a:schemeClr val="tx1"/>
+    </cs:fontRef>
+    <cs:spPr>
+      <a:ln w="19050" cap="rnd">
+        <a:solidFill>
+          <a:schemeClr val="phClr"/>
+        </a:solidFill>
+        <a:prstDash val="sysDot"/>
+      </a:ln>
+    </cs:spPr>
+  </cs:trendline>
+  <cs:trendlineLabel>
+    <cs:lnRef idx="0"/>
+    <cs:fillRef idx="0"/>
+    <cs:effectRef idx="0"/>
+    <cs:fontRef idx="minor">
+      <a:schemeClr val="tx1">
+        <a:lumMod val="65000"/>
+        <a:lumOff val="35000"/>
+      </a:schemeClr>
+    </cs:fontRef>
+    <cs:defRPr sz="900" kern="1200"/>
+  </cs:trendlineLabel>
+  <cs:upBar>
+    <cs:lnRef idx="0"/>
+    <cs:fillRef idx="0"/>
+    <cs:effectRef idx="0"/>
+    <cs:fontRef idx="minor">
+      <a:schemeClr val="dk1"/>
+    </cs:fontRef>
+    <cs:spPr>
+      <a:solidFill>
+        <a:schemeClr val="lt1"/>
+      </a:solidFill>
+      <a:ln w="9525">
+        <a:solidFill>
+          <a:schemeClr val="tx1">
+            <a:lumMod val="15000"/>
+            <a:lumOff val="85000"/>
+          </a:schemeClr>
+        </a:solidFill>
+      </a:ln>
+    </cs:spPr>
+  </cs:upBar>
+  <cs:valueAxis>
+    <cs:lnRef idx="0"/>
+    <cs:fillRef idx="0"/>
+    <cs:effectRef idx="0"/>
+    <cs:fontRef idx="minor">
+      <a:schemeClr val="tx1">
+        <a:lumMod val="65000"/>
+        <a:lumOff val="35000"/>
+      </a:schemeClr>
+    </cs:fontRef>
+    <cs:defRPr sz="900" kern="1200"/>
+  </cs:valueAxis>
+  <cs:wall>
+    <cs:lnRef idx="0"/>
+    <cs:fillRef idx="0"/>
+    <cs:effectRef idx="0"/>
+    <cs:fontRef idx="minor">
+      <a:schemeClr val="tx1"/>
+    </cs:fontRef>
+    <cs:spPr>
+      <a:noFill/>
+      <a:ln>
+        <a:noFill/>
+      </a:ln>
+    </cs:spPr>
+  </cs:wall>
+</cs:chartStyle>
+</file>
+
 <file path=word/theme/theme1.xml><?xml version="1.0" encoding="utf-8"?>
 <a:theme xmlns:a="http://schemas.openxmlformats.org/drawingml/2006/main" name="Office Theme">
   <a:themeElements>

</xml_diff>